<commit_message>
Updating poster text and adding graphs
</commit_message>
<xml_diff>
--- a/PosterText.docx
+++ b/PosterText.docx
@@ -194,7 +194,13 @@
         <w:t xml:space="preserve"> [Hernández-Brito, 2018]</w:t>
       </w:r>
       <w:r>
-        <w:t>.  Parakeets have also been found to increase the amount of time tits spend being vigilant rather than feeding which potentially effects their fitness</w:t>
+        <w:t xml:space="preserve">.  Parakeets have also been found to increase the amount of time tits spend being vigilant rather than feeding which potentially </w:t>
+      </w:r>
+      <w:r>
+        <w:t>a</w:t>
+      </w:r>
+      <w:r>
+        <w:t>ffects their fitness</w:t>
       </w:r>
       <w:r>
         <w:t xml:space="preserve"> [</w:t>
@@ -242,10 +248,7 @@
         <w:t>[Nielsen, 2014]</w:t>
       </w:r>
       <w:r>
-        <w:t xml:space="preserve">.  </w:t>
-      </w:r>
-      <w:r>
-        <w:t xml:space="preserve">This project will study the effect of parakeets on the cavity-nesting bird community within the parks </w:t>
+        <w:t xml:space="preserve">.  This project will study the effect of parakeets on the cavity-nesting bird community within the parks </w:t>
       </w:r>
       <w:r>
         <w:t xml:space="preserve">and green spaces </w:t>
@@ -377,6 +380,12 @@
         </w:rPr>
         <w:t>Methods</w:t>
       </w:r>
+      <w:r>
+        <w:rPr>
+          <w:b/>
+        </w:rPr>
+        <w:t xml:space="preserve"> and Data</w:t>
+      </w:r>
     </w:p>
     <w:p>
       <w:r>
@@ -389,6 +398,55 @@
         <w:t xml:space="preserve"> of a cavity-nesting bird was recorded.</w:t>
       </w:r>
     </w:p>
+    <w:p>
+      <w:r>
+        <w:rPr>
+          <w:noProof/>
+        </w:rPr>
+        <w:lastRenderedPageBreak/>
+        <w:drawing>
+          <wp:inline distT="0" distB="0" distL="0" distR="0" wp14:anchorId="5AE6C589" wp14:editId="228FC7F5">
+            <wp:extent cx="5727700" cy="4052570"/>
+            <wp:effectExtent l="0" t="0" r="0" b="0"/>
+            <wp:docPr id="1" name="Picture 1"/>
+            <wp:cNvGraphicFramePr>
+              <a:graphicFrameLocks xmlns:a="http://schemas.openxmlformats.org/drawingml/2006/main" noChangeAspect="1"/>
+            </wp:cNvGraphicFramePr>
+            <a:graphic xmlns:a="http://schemas.openxmlformats.org/drawingml/2006/main">
+              <a:graphicData uri="http://schemas.openxmlformats.org/drawingml/2006/picture">
+                <pic:pic xmlns:pic="http://schemas.openxmlformats.org/drawingml/2006/picture">
+                  <pic:nvPicPr>
+                    <pic:cNvPr id="1" name="all_green_space.png"/>
+                    <pic:cNvPicPr/>
+                  </pic:nvPicPr>
+                  <pic:blipFill>
+                    <a:blip r:embed="rId5" cstate="print">
+                      <a:extLst>
+                        <a:ext uri="{28A0092B-C50C-407E-A947-70E740481C1C}">
+                          <a14:useLocalDpi xmlns:a14="http://schemas.microsoft.com/office/drawing/2010/main" val="0"/>
+                        </a:ext>
+                      </a:extLst>
+                    </a:blip>
+                    <a:stretch>
+                      <a:fillRect/>
+                    </a:stretch>
+                  </pic:blipFill>
+                  <pic:spPr>
+                    <a:xfrm>
+                      <a:off x="0" y="0"/>
+                      <a:ext cx="5727700" cy="4052570"/>
+                    </a:xfrm>
+                    <a:prstGeom prst="rect">
+                      <a:avLst/>
+                    </a:prstGeom>
+                  </pic:spPr>
+                </pic:pic>
+              </a:graphicData>
+            </a:graphic>
+          </wp:inline>
+        </w:drawing>
+      </w:r>
+    </w:p>
     <w:p/>
     <w:p>
       <w:pPr>
@@ -404,27 +462,457 @@
       </w:r>
     </w:p>
     <w:p>
+      <w:r>
+        <w:t xml:space="preserve">The Shannon index was calculated for each site for the cavity-nesting birds found excluding parakeets.  </w:t>
+      </w:r>
+      <w:r>
+        <w:t xml:space="preserve">A </w:t>
+      </w:r>
+      <w:r>
+        <w:t>Mann-Whitney U test</w:t>
+      </w:r>
+      <w:r>
+        <w:t xml:space="preserve"> was done to test parakeet presence against </w:t>
+      </w:r>
+      <w:proofErr w:type="gramStart"/>
+      <w:r>
+        <w:t xml:space="preserve">the </w:t>
+      </w:r>
+      <w:r>
+        <w:t>this</w:t>
+      </w:r>
+      <w:proofErr w:type="gramEnd"/>
+      <w:r>
+        <w:t xml:space="preserve"> </w:t>
+      </w:r>
+      <w:r>
+        <w:t>Shannon index.  The test showed there was a significant difference</w:t>
+      </w:r>
+      <w:r>
+        <w:t xml:space="preserve"> in the Shannon index of cavity-nesting birds</w:t>
+      </w:r>
+      <w:r>
+        <w:t xml:space="preserve"> between sites with parakeets (</w:t>
+      </w:r>
+      <w:proofErr w:type="spellStart"/>
+      <w:r>
+        <w:t>mean</w:t>
+      </w:r>
+      <w:r>
+        <w:t>±</w:t>
+      </w:r>
+      <w:r>
+        <w:t>sd</w:t>
+      </w:r>
+      <w:proofErr w:type="spellEnd"/>
+      <w:r>
+        <w:t>;</w:t>
+      </w:r>
+      <w:r>
+        <w:t xml:space="preserve"> 0.99</w:t>
+      </w:r>
+      <w:r>
+        <w:t>±</w:t>
+      </w:r>
+      <w:r>
+        <w:t>0.40) and sites without parakeets (</w:t>
+      </w:r>
+      <w:proofErr w:type="spellStart"/>
+      <w:r>
+        <w:t>mean</w:t>
+      </w:r>
+      <w:r>
+        <w:t>±</w:t>
+      </w:r>
+      <w:r>
+        <w:t>sd</w:t>
+      </w:r>
+      <w:proofErr w:type="spellEnd"/>
+      <w:r>
+        <w:t>;</w:t>
+      </w:r>
+      <w:r>
+        <w:t xml:space="preserve"> 0.64</w:t>
+      </w:r>
+      <w:r>
+        <w:t>±</w:t>
+      </w:r>
+      <w:r>
+        <w:t>0.47) (p = 0.013)</w:t>
+      </w:r>
+      <w:r>
+        <w:t>.</w:t>
+      </w:r>
+    </w:p>
+    <w:p>
+      <w:r>
+        <w:rPr>
+          <w:noProof/>
+        </w:rPr>
+        <w:drawing>
+          <wp:inline distT="0" distB="0" distL="0" distR="0" wp14:anchorId="11BAC386" wp14:editId="1CD883A1">
+            <wp:extent cx="3048000" cy="3048000"/>
+            <wp:effectExtent l="0" t="0" r="0" b="0"/>
+            <wp:docPr id="2" name="Picture 2"/>
+            <wp:cNvGraphicFramePr>
+              <a:graphicFrameLocks xmlns:a="http://schemas.openxmlformats.org/drawingml/2006/main" noChangeAspect="1"/>
+            </wp:cNvGraphicFramePr>
+            <a:graphic xmlns:a="http://schemas.openxmlformats.org/drawingml/2006/main">
+              <a:graphicData uri="http://schemas.openxmlformats.org/drawingml/2006/picture">
+                <pic:pic xmlns:pic="http://schemas.openxmlformats.org/drawingml/2006/picture">
+                  <pic:nvPicPr>
+                    <pic:cNvPr id="2" name="ParakeetPresense.png"/>
+                    <pic:cNvPicPr/>
+                  </pic:nvPicPr>
+                  <pic:blipFill>
+                    <a:blip r:embed="rId6">
+                      <a:extLst>
+                        <a:ext uri="{28A0092B-C50C-407E-A947-70E740481C1C}">
+                          <a14:useLocalDpi xmlns:a14="http://schemas.microsoft.com/office/drawing/2010/main" val="0"/>
+                        </a:ext>
+                      </a:extLst>
+                    </a:blip>
+                    <a:stretch>
+                      <a:fillRect/>
+                    </a:stretch>
+                  </pic:blipFill>
+                  <pic:spPr>
+                    <a:xfrm>
+                      <a:off x="0" y="0"/>
+                      <a:ext cx="3048000" cy="3048000"/>
+                    </a:xfrm>
+                    <a:prstGeom prst="rect">
+                      <a:avLst/>
+                    </a:prstGeom>
+                  </pic:spPr>
+                </pic:pic>
+              </a:graphicData>
+            </a:graphic>
+          </wp:inline>
+        </w:drawing>
+      </w:r>
+    </w:p>
+    <w:p>
       <w:pPr>
         <w:pStyle w:val="NormalWeb"/>
-        <w:rPr>
-          <w:i/>
-        </w:rPr>
-      </w:pPr>
-      <w:r>
         <w:rPr>
           <w:rFonts w:ascii="Calibri" w:hAnsi="Calibri" w:cs="Calibri"/>
           <w:i/>
         </w:rPr>
-        <w:t xml:space="preserve">You should include a short section clearly stating which analyses you will conduct to resolve each of your hypotheses, with specific reference to the data. The exact statistical tests or models to be used should be specified here. Using simulated data, you should carry out the analyses for at least one of your hypotheses and present analysis as a results section with </w:t>
-      </w:r>
-      <w:r>
+      </w:pPr>
+    </w:p>
+    <w:p>
+      <w:pPr>
+        <w:pStyle w:val="NormalWeb"/>
         <w:rPr>
           <w:rFonts w:ascii="Calibri" w:hAnsi="Calibri" w:cs="Calibri"/>
-          <w:i/>
+        </w:rPr>
+      </w:pPr>
+      <w:r>
+        <w:rPr>
+          <w:rFonts w:ascii="Calibri" w:hAnsi="Calibri" w:cs="Calibri"/>
         </w:rPr>
         <w:lastRenderedPageBreak/>
-        <w:t xml:space="preserve">appropriate figure/s. The number of analyses you present will be dependent on project complexity and analytical complexity. Once you have written you hypotheses and suggested data analyses, ask one of us if you are unsure. </w:t>
-      </w:r>
+        <w:t xml:space="preserve">The species richness of each site was also calculated for cavity-nesting birds excluding parakeets.   A </w:t>
+      </w:r>
+      <w:proofErr w:type="spellStart"/>
+      <w:r>
+        <w:rPr>
+          <w:rFonts w:ascii="Calibri" w:hAnsi="Calibri" w:cs="Calibri"/>
+        </w:rPr>
+        <w:t>Spearmans</w:t>
+      </w:r>
+      <w:proofErr w:type="spellEnd"/>
+      <w:r>
+        <w:rPr>
+          <w:rFonts w:ascii="Calibri" w:hAnsi="Calibri" w:cs="Calibri"/>
+        </w:rPr>
+        <w:t xml:space="preserve"> test was </w:t>
+      </w:r>
+      <w:proofErr w:type="gramStart"/>
+      <w:r>
+        <w:rPr>
+          <w:rFonts w:ascii="Calibri" w:hAnsi="Calibri" w:cs="Calibri"/>
+        </w:rPr>
+        <w:t>done  to</w:t>
+      </w:r>
+      <w:proofErr w:type="gramEnd"/>
+      <w:r>
+        <w:rPr>
+          <w:rFonts w:ascii="Calibri" w:hAnsi="Calibri" w:cs="Calibri"/>
+        </w:rPr>
+        <w:t xml:space="preserve"> test correlation between the number of parakeets and this species richness.  The test showed there is a positive correlation between the number of parakeets and the species richness of a site (n = 56, p &lt; 0.01, rho = 0.53).</w:t>
+      </w:r>
+    </w:p>
+    <w:p>
+      <w:pPr>
+        <w:pStyle w:val="NormalWeb"/>
+        <w:rPr>
+          <w:rFonts w:ascii="Calibri" w:hAnsi="Calibri" w:cs="Calibri"/>
+        </w:rPr>
+      </w:pPr>
+      <w:r>
+        <w:rPr>
+          <w:rFonts w:ascii="Calibri" w:hAnsi="Calibri" w:cs="Calibri"/>
+          <w:noProof/>
+        </w:rPr>
+        <w:drawing>
+          <wp:inline distT="0" distB="0" distL="0" distR="0" wp14:anchorId="2B5D8B4F" wp14:editId="6BC99E07">
+            <wp:extent cx="3048000" cy="3048000"/>
+            <wp:effectExtent l="0" t="0" r="0" b="0"/>
+            <wp:docPr id="3" name="Picture 3"/>
+            <wp:cNvGraphicFramePr>
+              <a:graphicFrameLocks xmlns:a="http://schemas.openxmlformats.org/drawingml/2006/main" noChangeAspect="1"/>
+            </wp:cNvGraphicFramePr>
+            <a:graphic xmlns:a="http://schemas.openxmlformats.org/drawingml/2006/main">
+              <a:graphicData uri="http://schemas.openxmlformats.org/drawingml/2006/picture">
+                <pic:pic xmlns:pic="http://schemas.openxmlformats.org/drawingml/2006/picture">
+                  <pic:nvPicPr>
+                    <pic:cNvPr id="3" name="ParakeetAndSpeciesRichness.png"/>
+                    <pic:cNvPicPr/>
+                  </pic:nvPicPr>
+                  <pic:blipFill>
+                    <a:blip r:embed="rId7">
+                      <a:extLst>
+                        <a:ext uri="{28A0092B-C50C-407E-A947-70E740481C1C}">
+                          <a14:useLocalDpi xmlns:a14="http://schemas.microsoft.com/office/drawing/2010/main" val="0"/>
+                        </a:ext>
+                      </a:extLst>
+                    </a:blip>
+                    <a:stretch>
+                      <a:fillRect/>
+                    </a:stretch>
+                  </pic:blipFill>
+                  <pic:spPr>
+                    <a:xfrm>
+                      <a:off x="0" y="0"/>
+                      <a:ext cx="3048000" cy="3048000"/>
+                    </a:xfrm>
+                    <a:prstGeom prst="rect">
+                      <a:avLst/>
+                    </a:prstGeom>
+                  </pic:spPr>
+                </pic:pic>
+              </a:graphicData>
+            </a:graphic>
+          </wp:inline>
+        </w:drawing>
+      </w:r>
+    </w:p>
+    <w:p>
+      <w:pPr>
+        <w:pStyle w:val="NormalWeb"/>
+        <w:rPr>
+          <w:rFonts w:ascii="Calibri" w:hAnsi="Calibri" w:cs="Calibri"/>
+        </w:rPr>
+      </w:pPr>
+      <w:r>
+        <w:rPr>
+          <w:rFonts w:ascii="Calibri" w:hAnsi="Calibri" w:cs="Calibri"/>
+        </w:rPr>
+        <w:t xml:space="preserve">An NMDS was created using the cavity-nesting birds abundance excluding parakeets.  This showed that the cavity-nesting </w:t>
+      </w:r>
+      <w:proofErr w:type="gramStart"/>
+      <w:r>
+        <w:rPr>
+          <w:rFonts w:ascii="Calibri" w:hAnsi="Calibri" w:cs="Calibri"/>
+        </w:rPr>
+        <w:t>birds</w:t>
+      </w:r>
+      <w:proofErr w:type="gramEnd"/>
+      <w:r>
+        <w:rPr>
+          <w:rFonts w:ascii="Calibri" w:hAnsi="Calibri" w:cs="Calibri"/>
+        </w:rPr>
+        <w:t xml:space="preserve"> community with parakeets was a subset of the communities without parakeets.</w:t>
+      </w:r>
+      <w:r>
+        <w:rPr>
+          <w:rFonts w:ascii="Calibri" w:hAnsi="Calibri" w:cs="Calibri"/>
+        </w:rPr>
+        <w:t xml:space="preserve">  An </w:t>
+      </w:r>
+      <w:r>
+        <w:rPr>
+          <w:rFonts w:ascii="Calibri" w:hAnsi="Calibri" w:cs="Calibri"/>
+        </w:rPr>
+        <w:t xml:space="preserve">Analysis of </w:t>
+      </w:r>
+      <w:r>
+        <w:rPr>
+          <w:rFonts w:ascii="Calibri" w:hAnsi="Calibri" w:cs="Calibri"/>
+        </w:rPr>
+        <w:t>S</w:t>
+      </w:r>
+      <w:r>
+        <w:rPr>
+          <w:rFonts w:ascii="Calibri" w:hAnsi="Calibri" w:cs="Calibri"/>
+        </w:rPr>
+        <w:t>imilarity</w:t>
+      </w:r>
+      <w:r>
+        <w:rPr>
+          <w:rFonts w:ascii="Calibri" w:hAnsi="Calibri" w:cs="Calibri"/>
+        </w:rPr>
+        <w:t xml:space="preserve"> was performed on the same data and this found that the composition difference was not significant (</w:t>
+      </w:r>
+      <w:r>
+        <w:rPr>
+          <w:rFonts w:ascii="Calibri" w:hAnsi="Calibri" w:cs="Calibri"/>
+        </w:rPr>
+        <w:t>ANOSIM statistic R</w:t>
+      </w:r>
+      <w:r>
+        <w:rPr>
+          <w:rFonts w:ascii="Calibri" w:hAnsi="Calibri" w:cs="Calibri"/>
+        </w:rPr>
+        <w:t xml:space="preserve"> = </w:t>
+      </w:r>
+      <w:r>
+        <w:rPr>
+          <w:rFonts w:ascii="Calibri" w:hAnsi="Calibri" w:cs="Calibri"/>
+        </w:rPr>
+        <w:t>0.09076</w:t>
+      </w:r>
+      <w:r>
+        <w:rPr>
+          <w:rFonts w:ascii="Calibri" w:hAnsi="Calibri" w:cs="Calibri"/>
+        </w:rPr>
+        <w:t xml:space="preserve">, p = </w:t>
+      </w:r>
+      <w:r>
+        <w:rPr>
+          <w:rFonts w:ascii="Calibri" w:hAnsi="Calibri" w:cs="Calibri"/>
+        </w:rPr>
+        <w:t>0.976</w:t>
+      </w:r>
+      <w:r>
+        <w:rPr>
+          <w:rFonts w:ascii="Calibri" w:hAnsi="Calibri" w:cs="Calibri"/>
+        </w:rPr>
+        <w:t>).</w:t>
+      </w:r>
+    </w:p>
+    <w:p>
+      <w:pPr>
+        <w:pStyle w:val="NormalWeb"/>
+        <w:rPr>
+          <w:rFonts w:ascii="Calibri" w:hAnsi="Calibri" w:cs="Calibri"/>
+        </w:rPr>
+      </w:pPr>
+      <w:r>
+        <w:rPr>
+          <w:rFonts w:ascii="Calibri" w:hAnsi="Calibri" w:cs="Calibri"/>
+          <w:noProof/>
+        </w:rPr>
+        <w:drawing>
+          <wp:inline distT="0" distB="0" distL="0" distR="0" wp14:anchorId="16E41E1B" wp14:editId="31081BDC">
+            <wp:extent cx="3048000" cy="3048000"/>
+            <wp:effectExtent l="0" t="0" r="0" b="0"/>
+            <wp:docPr id="4" name="Picture 4"/>
+            <wp:cNvGraphicFramePr>
+              <a:graphicFrameLocks xmlns:a="http://schemas.openxmlformats.org/drawingml/2006/main" noChangeAspect="1"/>
+            </wp:cNvGraphicFramePr>
+            <a:graphic xmlns:a="http://schemas.openxmlformats.org/drawingml/2006/main">
+              <a:graphicData uri="http://schemas.openxmlformats.org/drawingml/2006/picture">
+                <pic:pic xmlns:pic="http://schemas.openxmlformats.org/drawingml/2006/picture">
+                  <pic:nvPicPr>
+                    <pic:cNvPr id="4" name="NMDS.png"/>
+                    <pic:cNvPicPr/>
+                  </pic:nvPicPr>
+                  <pic:blipFill>
+                    <a:blip r:embed="rId8">
+                      <a:extLst>
+                        <a:ext uri="{28A0092B-C50C-407E-A947-70E740481C1C}">
+                          <a14:useLocalDpi xmlns:a14="http://schemas.microsoft.com/office/drawing/2010/main" val="0"/>
+                        </a:ext>
+                      </a:extLst>
+                    </a:blip>
+                    <a:stretch>
+                      <a:fillRect/>
+                    </a:stretch>
+                  </pic:blipFill>
+                  <pic:spPr>
+                    <a:xfrm>
+                      <a:off x="0" y="0"/>
+                      <a:ext cx="3048000" cy="3048000"/>
+                    </a:xfrm>
+                    <a:prstGeom prst="rect">
+                      <a:avLst/>
+                    </a:prstGeom>
+                  </pic:spPr>
+                </pic:pic>
+              </a:graphicData>
+            </a:graphic>
+          </wp:inline>
+        </w:drawing>
+      </w:r>
+    </w:p>
+    <w:p>
+      <w:pPr>
+        <w:pStyle w:val="NormalWeb"/>
+        <w:rPr>
+          <w:rFonts w:ascii="Calibri" w:hAnsi="Calibri" w:cs="Calibri"/>
+        </w:rPr>
+      </w:pPr>
+    </w:p>
+    <w:p>
+      <w:pPr>
+        <w:pStyle w:val="NormalWeb"/>
+        <w:rPr>
+          <w:rFonts w:ascii="Calibri" w:hAnsi="Calibri" w:cs="Calibri"/>
+        </w:rPr>
+      </w:pPr>
+      <w:bookmarkStart w:id="0" w:name="_GoBack"/>
+      <w:r>
+        <w:rPr>
+          <w:rFonts w:ascii="Calibri" w:hAnsi="Calibri" w:cs="Calibri"/>
+          <w:noProof/>
+        </w:rPr>
+        <w:lastRenderedPageBreak/>
+        <w:drawing>
+          <wp:inline distT="0" distB="0" distL="0" distR="0" wp14:anchorId="3B2A2924" wp14:editId="4EC8DE0C">
+            <wp:extent cx="5080000" cy="3048000"/>
+            <wp:effectExtent l="0" t="0" r="0" b="0"/>
+            <wp:docPr id="6" name="Picture 6"/>
+            <wp:cNvGraphicFramePr>
+              <a:graphicFrameLocks xmlns:a="http://schemas.openxmlformats.org/drawingml/2006/main" noChangeAspect="1"/>
+            </wp:cNvGraphicFramePr>
+            <a:graphic xmlns:a="http://schemas.openxmlformats.org/drawingml/2006/main">
+              <a:graphicData uri="http://schemas.openxmlformats.org/drawingml/2006/picture">
+                <pic:pic xmlns:pic="http://schemas.openxmlformats.org/drawingml/2006/picture">
+                  <pic:nvPicPr>
+                    <pic:cNvPr id="6" name="speciesData.png"/>
+                    <pic:cNvPicPr/>
+                  </pic:nvPicPr>
+                  <pic:blipFill>
+                    <a:blip r:embed="rId9">
+                      <a:extLst>
+                        <a:ext uri="{28A0092B-C50C-407E-A947-70E740481C1C}">
+                          <a14:useLocalDpi xmlns:a14="http://schemas.microsoft.com/office/drawing/2010/main" val="0"/>
+                        </a:ext>
+                      </a:extLst>
+                    </a:blip>
+                    <a:stretch>
+                      <a:fillRect/>
+                    </a:stretch>
+                  </pic:blipFill>
+                  <pic:spPr>
+                    <a:xfrm>
+                      <a:off x="0" y="0"/>
+                      <a:ext cx="5080000" cy="3048000"/>
+                    </a:xfrm>
+                    <a:prstGeom prst="rect">
+                      <a:avLst/>
+                    </a:prstGeom>
+                  </pic:spPr>
+                </pic:pic>
+              </a:graphicData>
+            </a:graphic>
+          </wp:inline>
+        </w:drawing>
+      </w:r>
+      <w:bookmarkEnd w:id="0"/>
     </w:p>
     <w:p>
       <w:pPr>
@@ -443,35 +931,190 @@
       <w:pPr>
         <w:pStyle w:val="NormalWeb"/>
         <w:rPr>
-          <w:i/>
-        </w:rPr>
-      </w:pPr>
-      <w:r>
-        <w:rPr>
-          <w:rFonts w:ascii="Calibri" w:hAnsi="Calibri" w:cs="Calibri"/>
-          <w:i/>
-        </w:rPr>
-        <w:t xml:space="preserve">Your suggested sample size should be based on the anticipated statistical effect size, which should be justified. Justification may range from published relevant data (this is ideal and should be the most common situation) to an educated guess of the strength of effect size expected. If published data are used, source citations should be indicated. If guesses are made, the strength of the guess must be justified explicitly. Where appropriate, power analysis results and sample sizes should be indicated for each statistical objective. </w:t>
-      </w:r>
-    </w:p>
-    <w:p>
-      <w:bookmarkStart w:id="0" w:name="_GoBack"/>
-      <w:bookmarkEnd w:id="0"/>
-    </w:p>
-    <w:p>
-      <w:pPr>
-        <w:rPr>
-          <w:b/>
-        </w:rPr>
-      </w:pPr>
-      <w:r>
-        <w:rPr>
-          <w:b/>
-        </w:rPr>
-        <w:t>Results</w:t>
-      </w:r>
-    </w:p>
-    <w:p/>
+          <w:rFonts w:asciiTheme="minorHAnsi" w:hAnsiTheme="minorHAnsi" w:cstheme="minorHAnsi"/>
+          <w:color w:val="000000"/>
+          <w:lang w:val="en-US"/>
+        </w:rPr>
+      </w:pPr>
+      <w:r>
+        <w:rPr>
+          <w:rFonts w:asciiTheme="minorHAnsi" w:hAnsiTheme="minorHAnsi" w:cstheme="minorHAnsi"/>
+          <w:color w:val="000000"/>
+          <w:lang w:val="en-US"/>
+        </w:rPr>
+        <w:t>[</w:t>
+      </w:r>
+      <w:r>
+        <w:rPr>
+          <w:rFonts w:asciiTheme="minorHAnsi" w:hAnsiTheme="minorHAnsi" w:cstheme="minorHAnsi"/>
+          <w:color w:val="000000"/>
+          <w:lang w:val="en-US"/>
+        </w:rPr>
+        <w:t>Hernández-Brito</w:t>
+      </w:r>
+      <w:r>
+        <w:rPr>
+          <w:rFonts w:asciiTheme="minorHAnsi" w:hAnsiTheme="minorHAnsi" w:cstheme="minorHAnsi"/>
+          <w:color w:val="000000"/>
+          <w:lang w:val="en-US"/>
+        </w:rPr>
+        <w:t xml:space="preserve">, </w:t>
+      </w:r>
+      <w:r>
+        <w:rPr>
+          <w:rFonts w:asciiTheme="minorHAnsi" w:hAnsiTheme="minorHAnsi" w:cstheme="minorHAnsi"/>
+          <w:color w:val="000000"/>
+          <w:lang w:val="en-US"/>
+        </w:rPr>
+        <w:t>2018</w:t>
+      </w:r>
+      <w:r>
+        <w:rPr>
+          <w:rFonts w:asciiTheme="minorHAnsi" w:hAnsiTheme="minorHAnsi" w:cstheme="minorHAnsi"/>
+          <w:color w:val="000000"/>
+          <w:lang w:val="en-US"/>
+        </w:rPr>
+        <w:t>] surveyed a single park from 1992 to 2017 to record the impact of parakeets on noctules, this created 25 years of data.</w:t>
+      </w:r>
+    </w:p>
+    <w:p>
+      <w:pPr>
+        <w:pStyle w:val="NormalWeb"/>
+        <w:rPr>
+          <w:rFonts w:asciiTheme="minorHAnsi" w:hAnsiTheme="minorHAnsi" w:cstheme="minorHAnsi"/>
+          <w:color w:val="000000"/>
+          <w:lang w:val="en-US"/>
+        </w:rPr>
+      </w:pPr>
+      <w:r>
+        <w:rPr>
+          <w:rFonts w:asciiTheme="minorHAnsi" w:hAnsiTheme="minorHAnsi" w:cstheme="minorHAnsi"/>
+          <w:color w:val="000000"/>
+          <w:lang w:val="en-US"/>
+        </w:rPr>
+        <w:t>[</w:t>
+      </w:r>
+      <w:proofErr w:type="spellStart"/>
+      <w:r>
+        <w:rPr>
+          <w:rFonts w:asciiTheme="minorHAnsi" w:hAnsiTheme="minorHAnsi" w:cstheme="minorHAnsi"/>
+          <w:color w:val="000000"/>
+          <w:lang w:val="en-US"/>
+        </w:rPr>
+        <w:t>Strubbe</w:t>
+      </w:r>
+      <w:proofErr w:type="spellEnd"/>
+      <w:r>
+        <w:rPr>
+          <w:rFonts w:asciiTheme="minorHAnsi" w:hAnsiTheme="minorHAnsi" w:cstheme="minorHAnsi"/>
+          <w:color w:val="000000"/>
+          <w:lang w:val="en-US"/>
+        </w:rPr>
+        <w:t>, 2007] surveyed 44 different sites across the Brussels region when a negative correlation was found between nuthatch and parakeet numbers.</w:t>
+      </w:r>
+    </w:p>
+    <w:p>
+      <w:pPr>
+        <w:pStyle w:val="NormalWeb"/>
+        <w:rPr>
+          <w:rFonts w:asciiTheme="minorHAnsi" w:hAnsiTheme="minorHAnsi" w:cstheme="minorHAnsi"/>
+          <w:color w:val="000000"/>
+          <w:lang w:val="en-US"/>
+        </w:rPr>
+      </w:pPr>
+      <w:r>
+        <w:rPr>
+          <w:rFonts w:asciiTheme="minorHAnsi" w:hAnsiTheme="minorHAnsi" w:cstheme="minorHAnsi"/>
+          <w:color w:val="000000"/>
+          <w:lang w:val="en-US"/>
+        </w:rPr>
+        <w:t xml:space="preserve">[Newson, 2011] surveyed 180 sites across London when no negative correlation was found between parakeet numbers and other cavity-nesting species. </w:t>
+      </w:r>
+    </w:p>
+    <w:p>
+      <w:pPr>
+        <w:pStyle w:val="NormalWeb"/>
+        <w:rPr>
+          <w:rFonts w:asciiTheme="minorHAnsi" w:hAnsiTheme="minorHAnsi" w:cstheme="minorHAnsi"/>
+          <w:color w:val="000000"/>
+          <w:lang w:val="en-US"/>
+        </w:rPr>
+      </w:pPr>
+      <w:r>
+        <w:rPr>
+          <w:rFonts w:asciiTheme="minorHAnsi" w:hAnsiTheme="minorHAnsi" w:cstheme="minorHAnsi"/>
+          <w:color w:val="000000"/>
+          <w:lang w:val="en-US"/>
+        </w:rPr>
+        <w:t>The 56 sites in Manchester are not as numerous as the number of sites from the London survey, however, they are in</w:t>
+      </w:r>
+      <w:r>
+        <w:rPr>
+          <w:rFonts w:asciiTheme="minorHAnsi" w:hAnsiTheme="minorHAnsi" w:cstheme="minorHAnsi"/>
+          <w:color w:val="000000"/>
+          <w:lang w:val="en-US"/>
+        </w:rPr>
+        <w:t xml:space="preserve"> </w:t>
+      </w:r>
+      <w:r>
+        <w:rPr>
+          <w:rFonts w:asciiTheme="minorHAnsi" w:hAnsiTheme="minorHAnsi" w:cstheme="minorHAnsi"/>
+          <w:color w:val="000000"/>
+          <w:lang w:val="en-US"/>
+        </w:rPr>
+        <w:t xml:space="preserve">line with </w:t>
+      </w:r>
+      <w:r>
+        <w:rPr>
+          <w:rFonts w:asciiTheme="minorHAnsi" w:hAnsiTheme="minorHAnsi" w:cstheme="minorHAnsi"/>
+          <w:color w:val="000000"/>
+          <w:lang w:val="en-US"/>
+        </w:rPr>
+        <w:t xml:space="preserve">the </w:t>
+      </w:r>
+      <w:r>
+        <w:rPr>
+          <w:rFonts w:asciiTheme="minorHAnsi" w:hAnsiTheme="minorHAnsi" w:cstheme="minorHAnsi"/>
+          <w:color w:val="000000"/>
+          <w:lang w:val="en-US"/>
+        </w:rPr>
+        <w:t xml:space="preserve">two other surveys. </w:t>
+      </w:r>
+    </w:p>
+    <w:p>
+      <w:pPr>
+        <w:pStyle w:val="NormalWeb"/>
+        <w:rPr>
+          <w:rFonts w:asciiTheme="minorHAnsi" w:hAnsiTheme="minorHAnsi" w:cstheme="minorHAnsi"/>
+          <w:color w:val="000000"/>
+          <w:lang w:val="en-US"/>
+        </w:rPr>
+      </w:pPr>
+      <w:r>
+        <w:rPr>
+          <w:rFonts w:asciiTheme="minorHAnsi" w:hAnsiTheme="minorHAnsi" w:cstheme="minorHAnsi"/>
+          <w:color w:val="000000"/>
+          <w:lang w:val="en-US"/>
+        </w:rPr>
+        <w:t>A power analysis was done for the correlation test which showed a power of 99% for the 56 sites</w:t>
+      </w:r>
+      <w:r>
+        <w:rPr>
+          <w:rFonts w:asciiTheme="minorHAnsi" w:hAnsiTheme="minorHAnsi" w:cstheme="minorHAnsi"/>
+          <w:color w:val="000000"/>
+          <w:lang w:val="en-US"/>
+        </w:rPr>
+        <w:t xml:space="preserve"> with a significance level of 0.05 </w:t>
+      </w:r>
+      <w:r>
+        <w:rPr>
+          <w:rFonts w:asciiTheme="minorHAnsi" w:hAnsiTheme="minorHAnsi" w:cstheme="minorHAnsi"/>
+          <w:color w:val="000000"/>
+          <w:lang w:val="en-US"/>
+        </w:rPr>
+        <w:t>and the calculated rho of 0.53.</w:t>
+      </w:r>
+    </w:p>
     <w:p/>
     <w:p>
       <w:pPr>
@@ -812,23 +1455,16 @@
           <w:rFonts w:cstheme="minorHAnsi"/>
           <w:lang w:val="en-US"/>
         </w:rPr>
-        <w:t>Orchan</w:t>
+        <w:t>Orchan, Y</w:t>
+      </w:r>
+      <w:r>
+        <w:rPr>
+          <w:rFonts w:cstheme="minorHAnsi"/>
+          <w:lang w:val="en-US"/>
+        </w:rPr>
+        <w:t xml:space="preserve">. </w:t>
       </w:r>
       <w:proofErr w:type="spellEnd"/>
-      <w:r>
-        <w:rPr>
-          <w:rFonts w:cstheme="minorHAnsi"/>
-          <w:lang w:val="en-US"/>
-        </w:rPr>
-        <w:t>, Y</w:t>
-      </w:r>
-      <w:r>
-        <w:rPr>
-          <w:rFonts w:cstheme="minorHAnsi"/>
-          <w:lang w:val="en-US"/>
-        </w:rPr>
-        <w:t xml:space="preserve">. </w:t>
-      </w:r>
       <w:r>
         <w:rPr>
           <w:rFonts w:cstheme="minorHAnsi"/>
@@ -1844,6 +2480,33 @@
       <w:rFonts w:ascii="Times New Roman" w:eastAsia="Times New Roman" w:hAnsi="Times New Roman" w:cs="Times New Roman"/>
     </w:rPr>
   </w:style>
+  <w:style w:type="paragraph" w:styleId="BalloonText">
+    <w:name w:val="Balloon Text"/>
+    <w:basedOn w:val="Normal"/>
+    <w:link w:val="BalloonTextChar"/>
+    <w:uiPriority w:val="99"/>
+    <w:semiHidden/>
+    <w:unhideWhenUsed/>
+    <w:rsid w:val="00956602"/>
+    <w:rPr>
+      <w:rFonts w:ascii="Times New Roman" w:hAnsi="Times New Roman" w:cs="Times New Roman"/>
+      <w:sz w:val="18"/>
+      <w:szCs w:val="18"/>
+    </w:rPr>
+  </w:style>
+  <w:style w:type="character" w:customStyle="1" w:styleId="BalloonTextChar">
+    <w:name w:val="Balloon Text Char"/>
+    <w:basedOn w:val="DefaultParagraphFont"/>
+    <w:link w:val="BalloonText"/>
+    <w:uiPriority w:val="99"/>
+    <w:semiHidden/>
+    <w:rsid w:val="00956602"/>
+    <w:rPr>
+      <w:rFonts w:ascii="Times New Roman" w:hAnsi="Times New Roman" w:cs="Times New Roman"/>
+      <w:sz w:val="18"/>
+      <w:szCs w:val="18"/>
+    </w:rPr>
+  </w:style>
 </w:styles>
 </file>
 

</xml_diff>

<commit_message>
Adding correlations between each species and parakeets
</commit_message>
<xml_diff>
--- a/PosterText.docx
+++ b/PosterText.docx
@@ -863,7 +863,6 @@
           <w:rFonts w:ascii="Calibri" w:hAnsi="Calibri" w:cs="Calibri"/>
         </w:rPr>
       </w:pPr>
-      <w:bookmarkStart w:id="0" w:name="_GoBack"/>
       <w:r>
         <w:rPr>
           <w:rFonts w:ascii="Calibri" w:hAnsi="Calibri" w:cs="Calibri"/>
@@ -912,18 +911,493 @@
           </wp:inline>
         </w:drawing>
       </w:r>
+    </w:p>
+    <w:p>
+      <w:pPr>
+        <w:pStyle w:val="NormalWeb"/>
+        <w:rPr>
+          <w:rFonts w:ascii="Calibri" w:hAnsi="Calibri" w:cs="Calibri"/>
+        </w:rPr>
+      </w:pPr>
+    </w:p>
+    <w:p>
+      <w:pPr>
+        <w:pStyle w:val="NormalWeb"/>
+        <w:rPr>
+          <w:rFonts w:ascii="Calibri" w:hAnsi="Calibri" w:cs="Calibri"/>
+        </w:rPr>
+      </w:pPr>
+      <w:r>
+        <w:rPr>
+          <w:rFonts w:ascii="Calibri" w:hAnsi="Calibri" w:cs="Calibri"/>
+        </w:rPr>
+        <w:t>Spearman’s correlation against parakeet numbers:</w:t>
+      </w:r>
+    </w:p>
+    <w:tbl>
+      <w:tblPr>
+        <w:tblStyle w:val="TableGrid"/>
+        <w:tblW w:w="0" w:type="auto"/>
+        <w:tblLook w:val="04A0" w:firstRow="1" w:lastRow="0" w:firstColumn="1" w:lastColumn="0" w:noHBand="0" w:noVBand="1"/>
+      </w:tblPr>
+      <w:tblGrid>
+        <w:gridCol w:w="4390"/>
+        <w:gridCol w:w="1701"/>
+        <w:gridCol w:w="992"/>
+        <w:gridCol w:w="1927"/>
+      </w:tblGrid>
+      <w:tr>
+        <w:tc>
+          <w:tcPr>
+            <w:tcW w:w="4390" w:type="dxa"/>
+          </w:tcPr>
+          <w:p>
+            <w:pPr>
+              <w:rPr>
+                <w:b/>
+              </w:rPr>
+            </w:pPr>
+            <w:r>
+              <w:rPr>
+                <w:b/>
+              </w:rPr>
+              <w:t>Species</w:t>
+            </w:r>
+          </w:p>
+        </w:tc>
+        <w:tc>
+          <w:tcPr>
+            <w:tcW w:w="1701" w:type="dxa"/>
+          </w:tcPr>
+          <w:p>
+            <w:pPr>
+              <w:rPr>
+                <w:b/>
+              </w:rPr>
+            </w:pPr>
+            <w:r>
+              <w:rPr>
+                <w:b/>
+              </w:rPr>
+              <w:t>p-value</w:t>
+            </w:r>
+          </w:p>
+        </w:tc>
+        <w:tc>
+          <w:tcPr>
+            <w:tcW w:w="992" w:type="dxa"/>
+          </w:tcPr>
+          <w:p>
+            <w:pPr>
+              <w:rPr>
+                <w:b/>
+              </w:rPr>
+            </w:pPr>
+            <w:r>
+              <w:rPr>
+                <w:b/>
+              </w:rPr>
+              <w:t>rho</w:t>
+            </w:r>
+          </w:p>
+        </w:tc>
+        <w:tc>
+          <w:tcPr>
+            <w:tcW w:w="1927" w:type="dxa"/>
+          </w:tcPr>
+          <w:p>
+            <w:pPr>
+              <w:rPr>
+                <w:b/>
+              </w:rPr>
+            </w:pPr>
+            <w:r>
+              <w:rPr>
+                <w:b/>
+              </w:rPr>
+              <w:t>Power (n = 56)</w:t>
+            </w:r>
+          </w:p>
+        </w:tc>
+      </w:tr>
+      <w:tr>
+        <w:tc>
+          <w:tcPr>
+            <w:tcW w:w="4390" w:type="dxa"/>
+          </w:tcPr>
+          <w:p>
+            <w:r>
+              <w:t>Starling</w:t>
+            </w:r>
+          </w:p>
+        </w:tc>
+        <w:tc>
+          <w:tcPr>
+            <w:tcW w:w="1701" w:type="dxa"/>
+          </w:tcPr>
+          <w:p>
+            <w:r>
+              <w:t>0.15</w:t>
+            </w:r>
+          </w:p>
+        </w:tc>
+        <w:tc>
+          <w:tcPr>
+            <w:tcW w:w="992" w:type="dxa"/>
+          </w:tcPr>
+          <w:p>
+            <w:r>
+              <w:t>0.19</w:t>
+            </w:r>
+          </w:p>
+        </w:tc>
+        <w:tc>
+          <w:tcPr>
+            <w:tcW w:w="1927" w:type="dxa"/>
+          </w:tcPr>
+          <w:p>
+            <w:r>
+              <w:t>0.30</w:t>
+            </w:r>
+          </w:p>
+        </w:tc>
+      </w:tr>
+      <w:tr>
+        <w:tc>
+          <w:tcPr>
+            <w:tcW w:w="4390" w:type="dxa"/>
+          </w:tcPr>
+          <w:p>
+            <w:r>
+              <w:t>Blue Tit</w:t>
+            </w:r>
+          </w:p>
+        </w:tc>
+        <w:tc>
+          <w:tcPr>
+            <w:tcW w:w="1701" w:type="dxa"/>
+          </w:tcPr>
+          <w:p>
+            <w:r>
+              <w:t>0.09</w:t>
+            </w:r>
+          </w:p>
+        </w:tc>
+        <w:tc>
+          <w:tcPr>
+            <w:tcW w:w="992" w:type="dxa"/>
+          </w:tcPr>
+          <w:p>
+            <w:r>
+              <w:t>0.23</w:t>
+            </w:r>
+          </w:p>
+        </w:tc>
+        <w:tc>
+          <w:tcPr>
+            <w:tcW w:w="1927" w:type="dxa"/>
+          </w:tcPr>
+          <w:p>
+            <w:r>
+              <w:t>0.40</w:t>
+            </w:r>
+          </w:p>
+        </w:tc>
+      </w:tr>
+      <w:tr>
+        <w:tc>
+          <w:tcPr>
+            <w:tcW w:w="4390" w:type="dxa"/>
+          </w:tcPr>
+          <w:p>
+            <w:r>
+              <w:t>Green Woodpecker</w:t>
+            </w:r>
+          </w:p>
+        </w:tc>
+        <w:tc>
+          <w:tcPr>
+            <w:tcW w:w="1701" w:type="dxa"/>
+          </w:tcPr>
+          <w:p>
+            <w:r>
+              <w:t>0.02</w:t>
+            </w:r>
+          </w:p>
+        </w:tc>
+        <w:tc>
+          <w:tcPr>
+            <w:tcW w:w="992" w:type="dxa"/>
+          </w:tcPr>
+          <w:p>
+            <w:r>
+              <w:t>0.30</w:t>
+            </w:r>
+          </w:p>
+        </w:tc>
+        <w:tc>
+          <w:tcPr>
+            <w:tcW w:w="1927" w:type="dxa"/>
+          </w:tcPr>
+          <w:p>
+            <w:r>
+              <w:t>0.62</w:t>
+            </w:r>
+          </w:p>
+        </w:tc>
+      </w:tr>
+      <w:tr>
+        <w:tc>
+          <w:tcPr>
+            <w:tcW w:w="4390" w:type="dxa"/>
+          </w:tcPr>
+          <w:p>
+            <w:r>
+              <w:t>Great Spotted Woodpecker</w:t>
+            </w:r>
+            <w:r>
+              <w:t xml:space="preserve"> </w:t>
+            </w:r>
+            <w:r>
+              <w:t>***</w:t>
+            </w:r>
+          </w:p>
+        </w:tc>
+        <w:tc>
+          <w:tcPr>
+            <w:tcW w:w="1701" w:type="dxa"/>
+          </w:tcPr>
+          <w:p>
+            <w:r>
+              <w:t>&lt; 0.01</w:t>
+            </w:r>
+          </w:p>
+        </w:tc>
+        <w:tc>
+          <w:tcPr>
+            <w:tcW w:w="992" w:type="dxa"/>
+          </w:tcPr>
+          <w:p>
+            <w:r>
+              <w:t>0.42</w:t>
+            </w:r>
+          </w:p>
+        </w:tc>
+        <w:tc>
+          <w:tcPr>
+            <w:tcW w:w="1927" w:type="dxa"/>
+          </w:tcPr>
+          <w:p>
+            <w:r>
+              <w:t>0.90</w:t>
+            </w:r>
+          </w:p>
+        </w:tc>
+      </w:tr>
+      <w:tr>
+        <w:tc>
+          <w:tcPr>
+            <w:tcW w:w="4390" w:type="dxa"/>
+          </w:tcPr>
+          <w:p>
+            <w:r>
+              <w:t>Great Tit</w:t>
+            </w:r>
+          </w:p>
+        </w:tc>
+        <w:tc>
+          <w:tcPr>
+            <w:tcW w:w="1701" w:type="dxa"/>
+          </w:tcPr>
+          <w:p>
+            <w:r>
+              <w:t>0.08</w:t>
+            </w:r>
+          </w:p>
+        </w:tc>
+        <w:tc>
+          <w:tcPr>
+            <w:tcW w:w="992" w:type="dxa"/>
+          </w:tcPr>
+          <w:p>
+            <w:r>
+              <w:t>0.24</w:t>
+            </w:r>
+          </w:p>
+        </w:tc>
+        <w:tc>
+          <w:tcPr>
+            <w:tcW w:w="1927" w:type="dxa"/>
+          </w:tcPr>
+          <w:p>
+            <w:r>
+              <w:t>0.42</w:t>
+            </w:r>
+          </w:p>
+        </w:tc>
+      </w:tr>
+      <w:tr>
+        <w:tc>
+          <w:tcPr>
+            <w:tcW w:w="4390" w:type="dxa"/>
+          </w:tcPr>
+          <w:p>
+            <w:r>
+              <w:t>Jackdaw</w:t>
+            </w:r>
+            <w:r>
+              <w:t xml:space="preserve"> ***</w:t>
+            </w:r>
+          </w:p>
+        </w:tc>
+        <w:tc>
+          <w:tcPr>
+            <w:tcW w:w="1701" w:type="dxa"/>
+          </w:tcPr>
+          <w:p>
+            <w:r>
+              <w:t>&lt; 0.01</w:t>
+            </w:r>
+          </w:p>
+        </w:tc>
+        <w:tc>
+          <w:tcPr>
+            <w:tcW w:w="992" w:type="dxa"/>
+          </w:tcPr>
+          <w:p>
+            <w:r>
+              <w:t>0.38</w:t>
+            </w:r>
+          </w:p>
+        </w:tc>
+        <w:tc>
+          <w:tcPr>
+            <w:tcW w:w="1927" w:type="dxa"/>
+          </w:tcPr>
+          <w:p>
+            <w:r>
+              <w:t>0.84</w:t>
+            </w:r>
+          </w:p>
+        </w:tc>
+      </w:tr>
+      <w:tr>
+        <w:tc>
+          <w:tcPr>
+            <w:tcW w:w="4390" w:type="dxa"/>
+          </w:tcPr>
+          <w:p>
+            <w:r>
+              <w:t>Stock Dove</w:t>
+            </w:r>
+          </w:p>
+        </w:tc>
+        <w:tc>
+          <w:tcPr>
+            <w:tcW w:w="1701" w:type="dxa"/>
+          </w:tcPr>
+          <w:p>
+            <w:r>
+              <w:t>&lt; 0.01</w:t>
+            </w:r>
+          </w:p>
+        </w:tc>
+        <w:tc>
+          <w:tcPr>
+            <w:tcW w:w="992" w:type="dxa"/>
+          </w:tcPr>
+          <w:p>
+            <w:r>
+              <w:t>0.36</w:t>
+            </w:r>
+          </w:p>
+        </w:tc>
+        <w:tc>
+          <w:tcPr>
+            <w:tcW w:w="1927" w:type="dxa"/>
+          </w:tcPr>
+          <w:p>
+            <w:r>
+              <w:t>0.79</w:t>
+            </w:r>
+          </w:p>
+        </w:tc>
+      </w:tr>
+      <w:tr>
+        <w:tc>
+          <w:tcPr>
+            <w:tcW w:w="4390" w:type="dxa"/>
+          </w:tcPr>
+          <w:p>
+            <w:bookmarkStart w:id="0" w:name="_GoBack"/>
+            <w:r>
+              <w:t>Tawny Owl</w:t>
+            </w:r>
+            <w:r>
+              <w:t xml:space="preserve"> </w:t>
+            </w:r>
+            <w:r>
+              <w:t>***</w:t>
+            </w:r>
+          </w:p>
+        </w:tc>
+        <w:tc>
+          <w:tcPr>
+            <w:tcW w:w="1701" w:type="dxa"/>
+          </w:tcPr>
+          <w:p>
+            <w:r>
+              <w:t>&lt; 0.01</w:t>
+            </w:r>
+          </w:p>
+        </w:tc>
+        <w:tc>
+          <w:tcPr>
+            <w:tcW w:w="992" w:type="dxa"/>
+          </w:tcPr>
+          <w:p>
+            <w:r>
+              <w:t>0.58</w:t>
+            </w:r>
+          </w:p>
+        </w:tc>
+        <w:tc>
+          <w:tcPr>
+            <w:tcW w:w="1927" w:type="dxa"/>
+          </w:tcPr>
+          <w:p>
+            <w:r>
+              <w:t>0.997</w:t>
+            </w:r>
+          </w:p>
+        </w:tc>
+      </w:tr>
       <w:bookmarkEnd w:id="0"/>
-    </w:p>
+    </w:tbl>
     <w:p>
       <w:pPr>
         <w:rPr>
           <w:b/>
         </w:rPr>
       </w:pPr>
-      <w:r>
+    </w:p>
+    <w:p>
+      <w:pPr>
         <w:rPr>
           <w:b/>
         </w:rPr>
+      </w:pPr>
+    </w:p>
+    <w:p>
+      <w:pPr>
+        <w:rPr>
+          <w:b/>
+        </w:rPr>
+      </w:pPr>
+      <w:r>
+        <w:rPr>
+          <w:b/>
+        </w:rPr>
         <w:t>Effect Size</w:t>
       </w:r>
     </w:p>
@@ -1096,6 +1570,7 @@
           <w:color w:val="000000"/>
           <w:lang w:val="en-US"/>
         </w:rPr>
+        <w:lastRenderedPageBreak/>
         <w:t>A power analysis was done for the correlation test which showed a power of 99% for the 56 sites</w:t>
       </w:r>
       <w:r>
@@ -1455,7 +1930,15 @@
           <w:rFonts w:cstheme="minorHAnsi"/>
           <w:lang w:val="en-US"/>
         </w:rPr>
-        <w:t>Orchan, Y</w:t>
+        <w:t>Orchan</w:t>
+      </w:r>
+      <w:proofErr w:type="spellEnd"/>
+      <w:r>
+        <w:rPr>
+          <w:rFonts w:cstheme="minorHAnsi"/>
+          <w:lang w:val="en-US"/>
+        </w:rPr>
+        <w:t>, Y</w:t>
       </w:r>
       <w:r>
         <w:rPr>
@@ -1464,7 +1947,6 @@
         </w:rPr>
         <w:t xml:space="preserve">. </w:t>
       </w:r>
-      <w:proofErr w:type="spellEnd"/>
       <w:r>
         <w:rPr>
           <w:rFonts w:cstheme="minorHAnsi"/>
@@ -2028,8 +2510,123 @@
       </w:pPr>
     </w:lvl>
   </w:abstractNum>
+  <w:abstractNum w:abstractNumId="1" w15:restartNumberingAfterBreak="0">
+    <w:nsid w:val="39FA6404"/>
+    <w:multiLevelType w:val="hybridMultilevel"/>
+    <w:tmpl w:val="664600B0"/>
+    <w:lvl w:ilvl="0" w:tplc="70D41224">
+      <w:numFmt w:val="bullet"/>
+      <w:lvlText w:val=""/>
+      <w:lvlJc w:val="left"/>
+      <w:pPr>
+        <w:ind w:left="720" w:hanging="360"/>
+      </w:pPr>
+      <w:rPr>
+        <w:rFonts w:ascii="Wingdings" w:eastAsiaTheme="minorHAnsi" w:hAnsi="Wingdings" w:cstheme="minorBidi" w:hint="default"/>
+      </w:rPr>
+    </w:lvl>
+    <w:lvl w:ilvl="1" w:tplc="04090003" w:tentative="1">
+      <w:start w:val="1"/>
+      <w:numFmt w:val="bullet"/>
+      <w:lvlText w:val="o"/>
+      <w:lvlJc w:val="left"/>
+      <w:pPr>
+        <w:ind w:left="1440" w:hanging="360"/>
+      </w:pPr>
+      <w:rPr>
+        <w:rFonts w:ascii="Courier New" w:hAnsi="Courier New" w:cs="Courier New" w:hint="default"/>
+      </w:rPr>
+    </w:lvl>
+    <w:lvl w:ilvl="2" w:tplc="04090005" w:tentative="1">
+      <w:start w:val="1"/>
+      <w:numFmt w:val="bullet"/>
+      <w:lvlText w:val=""/>
+      <w:lvlJc w:val="left"/>
+      <w:pPr>
+        <w:ind w:left="2160" w:hanging="360"/>
+      </w:pPr>
+      <w:rPr>
+        <w:rFonts w:ascii="Wingdings" w:hAnsi="Wingdings" w:hint="default"/>
+      </w:rPr>
+    </w:lvl>
+    <w:lvl w:ilvl="3" w:tplc="04090001" w:tentative="1">
+      <w:start w:val="1"/>
+      <w:numFmt w:val="bullet"/>
+      <w:lvlText w:val=""/>
+      <w:lvlJc w:val="left"/>
+      <w:pPr>
+        <w:ind w:left="2880" w:hanging="360"/>
+      </w:pPr>
+      <w:rPr>
+        <w:rFonts w:ascii="Symbol" w:hAnsi="Symbol" w:hint="default"/>
+      </w:rPr>
+    </w:lvl>
+    <w:lvl w:ilvl="4" w:tplc="04090003" w:tentative="1">
+      <w:start w:val="1"/>
+      <w:numFmt w:val="bullet"/>
+      <w:lvlText w:val="o"/>
+      <w:lvlJc w:val="left"/>
+      <w:pPr>
+        <w:ind w:left="3600" w:hanging="360"/>
+      </w:pPr>
+      <w:rPr>
+        <w:rFonts w:ascii="Courier New" w:hAnsi="Courier New" w:cs="Courier New" w:hint="default"/>
+      </w:rPr>
+    </w:lvl>
+    <w:lvl w:ilvl="5" w:tplc="04090005" w:tentative="1">
+      <w:start w:val="1"/>
+      <w:numFmt w:val="bullet"/>
+      <w:lvlText w:val=""/>
+      <w:lvlJc w:val="left"/>
+      <w:pPr>
+        <w:ind w:left="4320" w:hanging="360"/>
+      </w:pPr>
+      <w:rPr>
+        <w:rFonts w:ascii="Wingdings" w:hAnsi="Wingdings" w:hint="default"/>
+      </w:rPr>
+    </w:lvl>
+    <w:lvl w:ilvl="6" w:tplc="04090001" w:tentative="1">
+      <w:start w:val="1"/>
+      <w:numFmt w:val="bullet"/>
+      <w:lvlText w:val=""/>
+      <w:lvlJc w:val="left"/>
+      <w:pPr>
+        <w:ind w:left="5040" w:hanging="360"/>
+      </w:pPr>
+      <w:rPr>
+        <w:rFonts w:ascii="Symbol" w:hAnsi="Symbol" w:hint="default"/>
+      </w:rPr>
+    </w:lvl>
+    <w:lvl w:ilvl="7" w:tplc="04090003" w:tentative="1">
+      <w:start w:val="1"/>
+      <w:numFmt w:val="bullet"/>
+      <w:lvlText w:val="o"/>
+      <w:lvlJc w:val="left"/>
+      <w:pPr>
+        <w:ind w:left="5760" w:hanging="360"/>
+      </w:pPr>
+      <w:rPr>
+        <w:rFonts w:ascii="Courier New" w:hAnsi="Courier New" w:cs="Courier New" w:hint="default"/>
+      </w:rPr>
+    </w:lvl>
+    <w:lvl w:ilvl="8" w:tplc="04090005" w:tentative="1">
+      <w:start w:val="1"/>
+      <w:numFmt w:val="bullet"/>
+      <w:lvlText w:val=""/>
+      <w:lvlJc w:val="left"/>
+      <w:pPr>
+        <w:ind w:left="6480" w:hanging="360"/>
+      </w:pPr>
+      <w:rPr>
+        <w:rFonts w:ascii="Wingdings" w:hAnsi="Wingdings" w:hint="default"/>
+      </w:rPr>
+    </w:lvl>
+  </w:abstractNum>
   <w:num w:numId="1">
     <w:abstractNumId w:val="0"/>
+  </w:num>
+  <w:num w:numId="2">
+    <w:abstractNumId w:val="1"/>
   </w:num>
 </w:numbering>
 </file>
@@ -2047,7 +2644,7 @@
     </w:rPrDefault>
     <w:pPrDefault/>
   </w:docDefaults>
-  <w:latentStyles w:defLockedState="0" w:defUIPriority="99" w:defSemiHidden="0" w:defUnhideWhenUsed="0" w:defQFormat="0" w:count="375">
+  <w:latentStyles w:defLockedState="0" w:defUIPriority="99" w:defSemiHidden="0" w:defUnhideWhenUsed="0" w:defQFormat="0" w:count="376">
     <w:lsdException w:name="Normal" w:uiPriority="0" w:qFormat="1"/>
     <w:lsdException w:name="heading 1" w:uiPriority="9" w:qFormat="1"/>
     <w:lsdException w:name="heading 2" w:semiHidden="1" w:uiPriority="9" w:unhideWhenUsed="1" w:qFormat="1"/>
@@ -2153,7 +2750,6 @@
     <w:lsdException w:name="HTML Sample" w:semiHidden="1" w:unhideWhenUsed="1"/>
     <w:lsdException w:name="HTML Typewriter" w:semiHidden="1" w:unhideWhenUsed="1"/>
     <w:lsdException w:name="HTML Variable" w:semiHidden="1" w:unhideWhenUsed="1"/>
-    <w:lsdException w:name="Normal Table" w:semiHidden="1" w:unhideWhenUsed="1"/>
     <w:lsdException w:name="annotation subject" w:semiHidden="1" w:unhideWhenUsed="1"/>
     <w:lsdException w:name="No List" w:semiHidden="1" w:unhideWhenUsed="1"/>
     <w:lsdException w:name="Outline List 1" w:semiHidden="1" w:unhideWhenUsed="1"/>
@@ -2200,10 +2796,8 @@
     <w:lsdException w:name="Table Subtle 2" w:semiHidden="1" w:unhideWhenUsed="1"/>
     <w:lsdException w:name="Table Web 1" w:semiHidden="1" w:unhideWhenUsed="1"/>
     <w:lsdException w:name="Table Web 2" w:semiHidden="1" w:unhideWhenUsed="1"/>
-    <w:lsdException w:name="Table Web 3" w:semiHidden="1" w:unhideWhenUsed="1"/>
     <w:lsdException w:name="Balloon Text" w:semiHidden="1" w:unhideWhenUsed="1"/>
     <w:lsdException w:name="Table Grid" w:uiPriority="39"/>
-    <w:lsdException w:name="Table Theme" w:semiHidden="1" w:unhideWhenUsed="1"/>
     <w:lsdException w:name="Placeholder Text" w:semiHidden="1"/>
     <w:lsdException w:name="No Spacing" w:uiPriority="1" w:qFormat="1"/>
     <w:lsdException w:name="Light Shading" w:uiPriority="60"/>
@@ -2423,6 +3017,7 @@
     <w:lsdException w:name="Smart Hyperlink" w:semiHidden="1" w:unhideWhenUsed="1"/>
     <w:lsdException w:name="Hashtag" w:semiHidden="1" w:unhideWhenUsed="1"/>
     <w:lsdException w:name="Unresolved Mention" w:semiHidden="1" w:unhideWhenUsed="1"/>
+    <w:lsdException w:name="Smart Link" w:semiHidden="1" w:unhideWhenUsed="1"/>
   </w:latentStyles>
   <w:style w:type="paragraph" w:default="1" w:styleId="Normal">
     <w:name w:val="Normal"/>
@@ -2506,6 +3101,22 @@
       <w:sz w:val="18"/>
       <w:szCs w:val="18"/>
     </w:rPr>
+  </w:style>
+  <w:style w:type="table" w:styleId="TableGrid">
+    <w:name w:val="Table Grid"/>
+    <w:basedOn w:val="TableNormal"/>
+    <w:uiPriority w:val="39"/>
+    <w:rsid w:val="00071C98"/>
+    <w:tblPr>
+      <w:tblBorders>
+        <w:top w:val="single" w:sz="4" w:space="0" w:color="auto"/>
+        <w:left w:val="single" w:sz="4" w:space="0" w:color="auto"/>
+        <w:bottom w:val="single" w:sz="4" w:space="0" w:color="auto"/>
+        <w:right w:val="single" w:sz="4" w:space="0" w:color="auto"/>
+        <w:insideH w:val="single" w:sz="4" w:space="0" w:color="auto"/>
+        <w:insideV w:val="single" w:sz="4" w:space="0" w:color="auto"/>
+      </w:tblBorders>
+    </w:tblPr>
   </w:style>
 </w:styles>
 </file>

</xml_diff>

<commit_message>
Adding updated poster text and parakeet image
</commit_message>
<xml_diff>
--- a/PosterText.docx
+++ b/PosterText.docx
@@ -17,6 +17,9 @@
     </w:p>
     <w:p>
       <w:r>
+        <w:t xml:space="preserve">Ring-necked </w:t>
+      </w:r>
+      <w:r>
         <w:t xml:space="preserve">Parakeets are an invasive species that are widespread across Europe.  The British population is one of the largest in Europe, in 2015 there was 8,600 breeding pairs and 31,000 individuals </w:t>
       </w:r>
       <w:r>
@@ -43,7 +46,31 @@
         <w:t>s</w:t>
       </w:r>
       <w:r>
-        <w:t xml:space="preserve"> and rely on cavities dug out by woodpeckers, they can however enlarge existing cavities </w:t>
+        <w:t xml:space="preserve"> </w:t>
+      </w:r>
+      <w:r>
+        <w:t>that</w:t>
+      </w:r>
+      <w:r>
+        <w:t xml:space="preserve"> rely on</w:t>
+      </w:r>
+      <w:r>
+        <w:t xml:space="preserve"> natural cavities </w:t>
+      </w:r>
+      <w:r>
+        <w:t>or</w:t>
+      </w:r>
+      <w:r>
+        <w:t xml:space="preserve"> cavities dug out by woodpeckers</w:t>
+      </w:r>
+      <w:r>
+        <w:t xml:space="preserve">.  </w:t>
+      </w:r>
+      <w:r>
+        <w:t xml:space="preserve">Parakeets </w:t>
+      </w:r>
+      <w:r>
+        <w:t xml:space="preserve">can enlarge existing cavities </w:t>
       </w:r>
       <w:r>
         <w:t>[Newson, 2011], [</w:t>
@@ -248,13 +275,39 @@
         <w:t>[Nielsen, 2014]</w:t>
       </w:r>
       <w:r>
-        <w:t xml:space="preserve">.  This project will study the effect of parakeets on the cavity-nesting bird community within the parks </w:t>
+        <w:t xml:space="preserve">.  </w:t>
+      </w:r>
+      <w:r>
+        <w:t xml:space="preserve">The use of an urban green </w:t>
+      </w:r>
+      <w:r>
+        <w:t>space</w:t>
+      </w:r>
+      <w:r>
+        <w:t xml:space="preserve"> has been shown to affect the local bird community [</w:t>
+      </w:r>
+      <w:proofErr w:type="spellStart"/>
+      <w:r>
+        <w:t>Tryjanowski</w:t>
+      </w:r>
+      <w:proofErr w:type="spellEnd"/>
+      <w:r>
+        <w:t>, 2017</w:t>
+      </w:r>
+      <w:r>
+        <w:t xml:space="preserve">]. </w:t>
+      </w:r>
+    </w:p>
+    <w:p/>
+    <w:p>
+      <w:r>
+        <w:t xml:space="preserve">This project will study the effect of parakeets on the cavity-nesting bird community within the parks </w:t>
       </w:r>
       <w:r>
         <w:t xml:space="preserve">and green spaces </w:t>
       </w:r>
       <w:r>
-        <w:t xml:space="preserve">of Manchester.  </w:t>
+        <w:t>of Manchester.</w:t>
       </w:r>
     </w:p>
     <w:p/>
@@ -295,10 +348,13 @@
         <w:t xml:space="preserve"> in the </w:t>
       </w:r>
       <w:r>
+        <w:t xml:space="preserve">diversity of </w:t>
+      </w:r>
+      <w:r>
         <w:t xml:space="preserve">cavity-nesting birds </w:t>
       </w:r>
       <w:r>
-        <w:t>community make up between green space with parakeets and those without.</w:t>
+        <w:t>between green space with parakeets and those without.</w:t>
       </w:r>
     </w:p>
     <w:p>
@@ -396,6 +452,16 @@
       </w:r>
       <w:r>
         <w:t xml:space="preserve"> of a cavity-nesting bird was recorded.</w:t>
+      </w:r>
+    </w:p>
+    <w:p>
+      <w:pPr>
+        <w:rPr>
+          <w:i/>
+        </w:rPr>
+      </w:pPr>
+      <w:r>
+        <w:t>Parakeets were found on 18 of the sites and not found on 38 of the sites.</w:t>
       </w:r>
     </w:p>
     <w:p>
@@ -474,16 +540,8 @@
       <w:r>
         <w:t xml:space="preserve"> was done to test parakeet presence against </w:t>
       </w:r>
-      <w:proofErr w:type="gramStart"/>
-      <w:r>
-        <w:t xml:space="preserve">the </w:t>
-      </w:r>
-      <w:r>
-        <w:t>this</w:t>
-      </w:r>
-      <w:proofErr w:type="gramEnd"/>
-      <w:r>
-        <w:t xml:space="preserve"> </w:t>
+      <w:r>
+        <w:t xml:space="preserve">this </w:t>
       </w:r>
       <w:r>
         <w:t>Shannon index.  The test showed there was a significant difference</w:t>
@@ -613,35 +671,19 @@
           <w:rFonts w:ascii="Calibri" w:hAnsi="Calibri" w:cs="Calibri"/>
         </w:rPr>
         <w:lastRenderedPageBreak/>
-        <w:t xml:space="preserve">The species richness of each site was also calculated for cavity-nesting birds excluding parakeets.   A </w:t>
-      </w:r>
-      <w:proofErr w:type="spellStart"/>
-      <w:r>
-        <w:rPr>
-          <w:rFonts w:ascii="Calibri" w:hAnsi="Calibri" w:cs="Calibri"/>
-        </w:rPr>
-        <w:t>Spearmans</w:t>
-      </w:r>
-      <w:proofErr w:type="spellEnd"/>
-      <w:r>
-        <w:rPr>
-          <w:rFonts w:ascii="Calibri" w:hAnsi="Calibri" w:cs="Calibri"/>
-        </w:rPr>
-        <w:t xml:space="preserve"> test was </w:t>
-      </w:r>
-      <w:proofErr w:type="gramStart"/>
-      <w:r>
-        <w:rPr>
-          <w:rFonts w:ascii="Calibri" w:hAnsi="Calibri" w:cs="Calibri"/>
-        </w:rPr>
-        <w:t>done  to</w:t>
-      </w:r>
-      <w:proofErr w:type="gramEnd"/>
-      <w:r>
-        <w:rPr>
-          <w:rFonts w:ascii="Calibri" w:hAnsi="Calibri" w:cs="Calibri"/>
-        </w:rPr>
-        <w:t xml:space="preserve"> test correlation between the number of parakeets and this species richness.  The test showed there is a positive correlation between the number of parakeets and the species richness of a site (n = 56, p &lt; 0.01, rho = 0.53).</w:t>
+        <w:t>The species richness of each site was also calculated for cavity-nesting birds excluding parakeets.   A Spearman</w:t>
+      </w:r>
+      <w:r>
+        <w:rPr>
+          <w:rFonts w:ascii="Calibri" w:hAnsi="Calibri" w:cs="Calibri"/>
+        </w:rPr>
+        <w:t>’</w:t>
+      </w:r>
+      <w:r>
+        <w:rPr>
+          <w:rFonts w:ascii="Calibri" w:hAnsi="Calibri" w:cs="Calibri"/>
+        </w:rPr>
+        <w:t>s test was done to test correlation between the number of parakeets and this species richness.  The test showed there is a positive correlation between the number of parakeets and the species richness of a site (n = 56, p &lt; 0.01, rho = 0.53).</w:t>
       </w:r>
     </w:p>
     <w:p>
@@ -710,21 +752,25 @@
         <w:rPr>
           <w:rFonts w:ascii="Calibri" w:hAnsi="Calibri" w:cs="Calibri"/>
         </w:rPr>
-        <w:t xml:space="preserve">An NMDS was created using the cavity-nesting birds abundance excluding parakeets.  This showed that the cavity-nesting </w:t>
-      </w:r>
-      <w:proofErr w:type="gramStart"/>
-      <w:r>
-        <w:rPr>
-          <w:rFonts w:ascii="Calibri" w:hAnsi="Calibri" w:cs="Calibri"/>
-        </w:rPr>
-        <w:t>birds</w:t>
-      </w:r>
-      <w:proofErr w:type="gramEnd"/>
-      <w:r>
-        <w:rPr>
-          <w:rFonts w:ascii="Calibri" w:hAnsi="Calibri" w:cs="Calibri"/>
-        </w:rPr>
-        <w:t xml:space="preserve"> community with parakeets was a subset of the communities without parakeets.</w:t>
+        <w:t>An NMDS was created using the cavity-nesting birds abundance excluding parakeets.  This showed that the cavity-nesting birds</w:t>
+      </w:r>
+      <w:r>
+        <w:rPr>
+          <w:rFonts w:ascii="Calibri" w:hAnsi="Calibri" w:cs="Calibri"/>
+        </w:rPr>
+        <w:t>’</w:t>
+      </w:r>
+      <w:r>
+        <w:rPr>
+          <w:rFonts w:ascii="Calibri" w:hAnsi="Calibri" w:cs="Calibri"/>
+        </w:rPr>
+        <w:t xml:space="preserve"> </w:t>
+      </w:r>
+      <w:r>
+        <w:rPr>
+          <w:rFonts w:ascii="Calibri" w:hAnsi="Calibri" w:cs="Calibri"/>
+        </w:rPr>
+        <w:t>community with parakeets was a subset of the communities without parakeets.</w:t>
       </w:r>
       <w:r>
         <w:rPr>
@@ -861,6 +907,133 @@
         <w:pStyle w:val="NormalWeb"/>
         <w:rPr>
           <w:rFonts w:ascii="Calibri" w:hAnsi="Calibri" w:cs="Calibri"/>
+          <w:b/>
+        </w:rPr>
+      </w:pPr>
+      <w:r>
+        <w:rPr>
+          <w:rFonts w:ascii="Calibri" w:hAnsi="Calibri" w:cs="Calibri"/>
+          <w:b/>
+        </w:rPr>
+        <w:lastRenderedPageBreak/>
+        <w:t>Future Work</w:t>
+      </w:r>
+    </w:p>
+    <w:p>
+      <w:pPr>
+        <w:pStyle w:val="NormalWeb"/>
+        <w:rPr>
+          <w:rFonts w:ascii="Calibri" w:hAnsi="Calibri" w:cs="Calibri"/>
+        </w:rPr>
+      </w:pPr>
+      <w:r>
+        <w:rPr>
+          <w:rFonts w:ascii="Calibri" w:hAnsi="Calibri" w:cs="Calibri"/>
+        </w:rPr>
+        <w:t>It has been shown that the composition of the cavity-nesting bird community is correlated to th</w:t>
+      </w:r>
+      <w:r>
+        <w:rPr>
+          <w:rFonts w:ascii="Calibri" w:hAnsi="Calibri" w:cs="Calibri"/>
+        </w:rPr>
+        <w:t xml:space="preserve">e presence and number of parakeets.  </w:t>
+      </w:r>
+      <w:r>
+        <w:rPr>
+          <w:rFonts w:ascii="Calibri" w:hAnsi="Calibri" w:cs="Calibri"/>
+        </w:rPr>
+        <w:t xml:space="preserve">Investigations of the individual species has shown that parakeet </w:t>
+      </w:r>
+      <w:r>
+        <w:rPr>
+          <w:rFonts w:ascii="Calibri" w:hAnsi="Calibri" w:cs="Calibri"/>
+        </w:rPr>
+        <w:t xml:space="preserve">abundance </w:t>
+      </w:r>
+      <w:r>
+        <w:rPr>
+          <w:rFonts w:ascii="Calibri" w:hAnsi="Calibri" w:cs="Calibri"/>
+        </w:rPr>
+        <w:t>is positively correlated with</w:t>
+      </w:r>
+      <w:r>
+        <w:rPr>
+          <w:rFonts w:ascii="Calibri" w:hAnsi="Calibri" w:cs="Calibri"/>
+        </w:rPr>
+        <w:t xml:space="preserve"> </w:t>
+      </w:r>
+      <w:r>
+        <w:rPr>
+          <w:rFonts w:ascii="Calibri" w:hAnsi="Calibri" w:cs="Calibri"/>
+        </w:rPr>
+        <w:t xml:space="preserve">great spotted woodpecker abundance (Spearman’s; n = 56, p &lt; 0.01, rho = 0.42, power = 0.90) and tawny owl </w:t>
+      </w:r>
+      <w:r>
+        <w:rPr>
+          <w:rFonts w:ascii="Calibri" w:hAnsi="Calibri" w:cs="Calibri"/>
+        </w:rPr>
+        <w:t xml:space="preserve">abundance </w:t>
+      </w:r>
+      <w:r>
+        <w:rPr>
+          <w:rFonts w:ascii="Calibri" w:hAnsi="Calibri" w:cs="Calibri"/>
+        </w:rPr>
+        <w:t>(</w:t>
+      </w:r>
+      <w:r>
+        <w:rPr>
+          <w:rFonts w:ascii="Calibri" w:hAnsi="Calibri" w:cs="Calibri"/>
+        </w:rPr>
+        <w:t>Spearman’s; n = 56, p &lt; 0.01, rho = 0.</w:t>
+      </w:r>
+      <w:r>
+        <w:rPr>
+          <w:rFonts w:ascii="Calibri" w:hAnsi="Calibri" w:cs="Calibri"/>
+        </w:rPr>
+        <w:t>58</w:t>
+      </w:r>
+      <w:r>
+        <w:rPr>
+          <w:rFonts w:ascii="Calibri" w:hAnsi="Calibri" w:cs="Calibri"/>
+        </w:rPr>
+        <w:t>, power = 0.9</w:t>
+      </w:r>
+      <w:r>
+        <w:rPr>
+          <w:rFonts w:ascii="Calibri" w:hAnsi="Calibri" w:cs="Calibri"/>
+        </w:rPr>
+        <w:t>9</w:t>
+      </w:r>
+      <w:r>
+        <w:rPr>
+          <w:rFonts w:ascii="Calibri" w:hAnsi="Calibri" w:cs="Calibri"/>
+        </w:rPr>
+        <w:t>)</w:t>
+      </w:r>
+      <w:r>
+        <w:rPr>
+          <w:rFonts w:ascii="Calibri" w:hAnsi="Calibri" w:cs="Calibri"/>
+        </w:rPr>
+        <w:t xml:space="preserve"> but negatively correlated with jackdaw </w:t>
+      </w:r>
+      <w:r>
+        <w:rPr>
+          <w:rFonts w:ascii="Calibri" w:hAnsi="Calibri" w:cs="Calibri"/>
+        </w:rPr>
+        <w:t>abundance</w:t>
+      </w:r>
+      <w:r>
+        <w:rPr>
+          <w:rFonts w:ascii="Calibri" w:hAnsi="Calibri" w:cs="Calibri"/>
+        </w:rPr>
+        <w:t xml:space="preserve"> (Spearman’s; n = 56, p &lt; 0.01, rho = 0.38, power = 0.84).</w:t>
+      </w:r>
+    </w:p>
+    <w:p>
+      <w:pPr>
+        <w:pStyle w:val="NormalWeb"/>
+        <w:rPr>
+          <w:rFonts w:ascii="Calibri" w:hAnsi="Calibri" w:cs="Calibri"/>
         </w:rPr>
       </w:pPr>
       <w:r>
@@ -868,7 +1041,6 @@
           <w:rFonts w:ascii="Calibri" w:hAnsi="Calibri" w:cs="Calibri"/>
           <w:noProof/>
         </w:rPr>
-        <w:lastRenderedPageBreak/>
         <w:drawing>
           <wp:inline distT="0" distB="0" distL="0" distR="0" wp14:anchorId="3B2A2924" wp14:editId="4EC8DE0C">
             <wp:extent cx="5080000" cy="3048000"/>
@@ -919,17 +1091,51 @@
           <w:rFonts w:ascii="Calibri" w:hAnsi="Calibri" w:cs="Calibri"/>
         </w:rPr>
       </w:pPr>
+      <w:r>
+        <w:rPr>
+          <w:rFonts w:ascii="Calibri" w:hAnsi="Calibri" w:cs="Calibri"/>
+        </w:rPr>
+        <w:t xml:space="preserve">Further research should look at that correlation </w:t>
+      </w:r>
+      <w:r>
+        <w:rPr>
+          <w:rFonts w:ascii="Calibri" w:hAnsi="Calibri" w:cs="Calibri"/>
+        </w:rPr>
+        <w:t>with</w:t>
+      </w:r>
+      <w:bookmarkStart w:id="0" w:name="_GoBack"/>
+      <w:bookmarkEnd w:id="0"/>
+      <w:r>
+        <w:rPr>
+          <w:rFonts w:ascii="Calibri" w:hAnsi="Calibri" w:cs="Calibri"/>
+        </w:rPr>
+        <w:t xml:space="preserve"> environmental factors and greenspace usage</w:t>
+      </w:r>
+      <w:r>
+        <w:rPr>
+          <w:rFonts w:ascii="Calibri" w:hAnsi="Calibri" w:cs="Calibri"/>
+        </w:rPr>
+        <w:t xml:space="preserve"> </w:t>
+      </w:r>
+      <w:r>
+        <w:rPr>
+          <w:rFonts w:ascii="Calibri" w:hAnsi="Calibri" w:cs="Calibri"/>
+        </w:rPr>
+        <w:t>that correlate to the species richness and individual species abundance.</w:t>
+      </w:r>
     </w:p>
     <w:p>
       <w:pPr>
         <w:pStyle w:val="NormalWeb"/>
         <w:rPr>
           <w:rFonts w:ascii="Calibri" w:hAnsi="Calibri" w:cs="Calibri"/>
-        </w:rPr>
-      </w:pPr>
-      <w:r>
-        <w:rPr>
-          <w:rFonts w:ascii="Calibri" w:hAnsi="Calibri" w:cs="Calibri"/>
+          <w:i/>
+        </w:rPr>
+      </w:pPr>
+      <w:r>
+        <w:rPr>
+          <w:rFonts w:ascii="Calibri" w:hAnsi="Calibri" w:cs="Calibri"/>
+          <w:i/>
         </w:rPr>
         <w:t>Spearman’s correlation against parakeet numbers:</w:t>
       </w:r>
@@ -1156,10 +1362,7 @@
               <w:t>Great Spotted Woodpecker</w:t>
             </w:r>
             <w:r>
-              <w:t xml:space="preserve"> </w:t>
-            </w:r>
-            <w:r>
-              <w:t>***</w:t>
+              <w:t xml:space="preserve"> ***</w:t>
             </w:r>
           </w:p>
         </w:tc>
@@ -1329,15 +1532,11 @@
             <w:tcW w:w="4390" w:type="dxa"/>
           </w:tcPr>
           <w:p>
-            <w:bookmarkStart w:id="0" w:name="_GoBack"/>
             <w:r>
               <w:t>Tawny Owl</w:t>
             </w:r>
             <w:r>
-              <w:t xml:space="preserve"> </w:t>
-            </w:r>
-            <w:r>
-              <w:t>***</w:t>
+              <w:t xml:space="preserve"> ***</w:t>
             </w:r>
           </w:p>
         </w:tc>
@@ -1372,7 +1571,6 @@
           </w:p>
         </w:tc>
       </w:tr>
-      <w:bookmarkEnd w:id="0"/>
     </w:tbl>
     <w:p>
       <w:pPr>
@@ -1466,6 +1664,7 @@
           <w:color w:val="000000"/>
           <w:lang w:val="en-US"/>
         </w:rPr>
+        <w:lastRenderedPageBreak/>
         <w:t>[</w:t>
       </w:r>
       <w:proofErr w:type="spellStart"/>
@@ -1570,7 +1769,6 @@
           <w:color w:val="000000"/>
           <w:lang w:val="en-US"/>
         </w:rPr>
-        <w:lastRenderedPageBreak/>
         <w:t>A power analysis was done for the correlation test which showed a power of 99% for the 56 sites</w:t>
       </w:r>
       <w:r>
@@ -1662,7 +1860,49 @@
           <w:rFonts w:cstheme="minorHAnsi"/>
           <w:lang w:val="en-US"/>
         </w:rPr>
-        <w:t xml:space="preserve"> PLOS ONE, 9(6) p. e100593.</w:t>
+        <w:t xml:space="preserve"> PLOS ONE, </w:t>
+      </w:r>
+      <w:r>
+        <w:rPr>
+          <w:rFonts w:cstheme="minorHAnsi"/>
+          <w:lang w:val="en-US"/>
+        </w:rPr>
+        <w:t xml:space="preserve">vol. </w:t>
+      </w:r>
+      <w:r>
+        <w:rPr>
+          <w:rFonts w:cstheme="minorHAnsi"/>
+          <w:lang w:val="en-US"/>
+        </w:rPr>
+        <w:t>9(6)</w:t>
+      </w:r>
+      <w:r>
+        <w:rPr>
+          <w:rFonts w:cstheme="minorHAnsi"/>
+          <w:lang w:val="en-US"/>
+        </w:rPr>
+        <w:t xml:space="preserve">, </w:t>
+      </w:r>
+      <w:r>
+        <w:rPr>
+          <w:rFonts w:cstheme="minorHAnsi"/>
+          <w:lang w:val="en-US"/>
+        </w:rPr>
+        <w:t>p</w:t>
+      </w:r>
+      <w:r>
+        <w:rPr>
+          <w:rFonts w:cstheme="minorHAnsi"/>
+          <w:lang w:val="en-US"/>
+        </w:rPr>
+        <w:t>p</w:t>
+      </w:r>
+      <w:r>
+        <w:rPr>
+          <w:rFonts w:cstheme="minorHAnsi"/>
+          <w:lang w:val="en-US"/>
+        </w:rPr>
+        <w:t>. e100593.</w:t>
       </w:r>
     </w:p>
     <w:p>
@@ -1739,7 +1979,19 @@
         <w:rPr>
           <w:rFonts w:eastAsia="Times New Roman" w:cstheme="minorHAnsi"/>
         </w:rPr>
-        <w:t>Royal Society Open Science, 5(5), p. 172477.</w:t>
+        <w:t xml:space="preserve">Royal Society Open Science, </w:t>
+      </w:r>
+      <w:r>
+        <w:rPr>
+          <w:rFonts w:eastAsia="Times New Roman" w:cstheme="minorHAnsi"/>
+        </w:rPr>
+        <w:t xml:space="preserve">vol. </w:t>
+      </w:r>
+      <w:r>
+        <w:rPr>
+          <w:rFonts w:eastAsia="Times New Roman" w:cstheme="minorHAnsi"/>
+        </w:rPr>
+        <w:t>5(5), p. 172477.</w:t>
       </w:r>
     </w:p>
     <w:p>
@@ -1796,7 +2048,19 @@
         <w:rPr>
           <w:rFonts w:asciiTheme="minorHAnsi" w:hAnsiTheme="minorHAnsi" w:cstheme="minorHAnsi"/>
         </w:rPr>
-        <w:t xml:space="preserve">, on native avifauna.' </w:t>
+        <w:t>, on native avifauna.'</w:t>
+      </w:r>
+      <w:r>
+        <w:rPr>
+          <w:rFonts w:asciiTheme="minorHAnsi" w:hAnsiTheme="minorHAnsi" w:cstheme="minorHAnsi"/>
+        </w:rPr>
+        <w:t>,</w:t>
+      </w:r>
+      <w:r>
+        <w:rPr>
+          <w:rFonts w:asciiTheme="minorHAnsi" w:hAnsiTheme="minorHAnsi" w:cstheme="minorHAnsi"/>
+        </w:rPr>
+        <w:t xml:space="preserve"> </w:t>
       </w:r>
       <w:r>
         <w:rPr>
@@ -1809,7 +2073,19 @@
         <w:rPr>
           <w:rFonts w:asciiTheme="minorHAnsi" w:hAnsiTheme="minorHAnsi" w:cstheme="minorHAnsi"/>
         </w:rPr>
-        <w:t>, 153(3), pp. 509-516.</w:t>
+        <w:t xml:space="preserve">, </w:t>
+      </w:r>
+      <w:r>
+        <w:rPr>
+          <w:rFonts w:asciiTheme="minorHAnsi" w:hAnsiTheme="minorHAnsi" w:cstheme="minorHAnsi"/>
+        </w:rPr>
+        <w:t xml:space="preserve">vol. </w:t>
+      </w:r>
+      <w:r>
+        <w:rPr>
+          <w:rFonts w:asciiTheme="minorHAnsi" w:hAnsiTheme="minorHAnsi" w:cstheme="minorHAnsi"/>
+        </w:rPr>
+        <w:t>153(3), pp. 509-516.</w:t>
       </w:r>
     </w:p>
     <w:p>
@@ -1856,6 +2132,27 @@
           <w:rFonts w:cstheme="minorHAnsi"/>
           <w:lang w:val="en-US"/>
         </w:rPr>
+        <w:t>Urban Ecosystems</w:t>
+      </w:r>
+      <w:r>
+        <w:rPr>
+          <w:rFonts w:cstheme="minorHAnsi"/>
+          <w:lang w:val="en-US"/>
+        </w:rPr>
+        <w:t xml:space="preserve">, </w:t>
+      </w:r>
+      <w:r>
+        <w:rPr>
+          <w:rFonts w:cstheme="minorHAnsi"/>
+          <w:lang w:val="en-US"/>
+        </w:rPr>
+        <w:t xml:space="preserve">vol. </w:t>
+      </w:r>
+      <w:r>
+        <w:rPr>
+          <w:rFonts w:cstheme="minorHAnsi"/>
+          <w:lang w:val="en-US"/>
+        </w:rPr>
         <w:t>17(1)</w:t>
       </w:r>
       <w:r>
@@ -1966,7 +2263,28 @@
           <w:rFonts w:cstheme="minorHAnsi"/>
           <w:lang w:val="en-US"/>
         </w:rPr>
-        <w:t xml:space="preserve"> 15(2)</w:t>
+        <w:t xml:space="preserve"> </w:t>
+      </w:r>
+      <w:r>
+        <w:rPr>
+          <w:rFonts w:cstheme="minorHAnsi"/>
+          <w:lang w:val="en-US"/>
+        </w:rPr>
+        <w:t>Biological Invasions</w:t>
+      </w:r>
+      <w:r>
+        <w:rPr>
+          <w:rFonts w:cstheme="minorHAnsi"/>
+          <w:lang w:val="en-US"/>
+        </w:rPr>
+        <w:t xml:space="preserve">, vol. </w:t>
+      </w:r>
+      <w:r>
+        <w:rPr>
+          <w:rFonts w:cstheme="minorHAnsi"/>
+          <w:lang w:val="en-US"/>
+        </w:rPr>
+        <w:t>15(2)</w:t>
       </w:r>
       <w:r>
         <w:rPr>
@@ -2108,7 +2426,47 @@
           <w:color w:val="000000"/>
           <w:lang w:val="en-US"/>
         </w:rPr>
-        <w:t xml:space="preserve"> Volume 25, Issue 3, 1</w:t>
+        <w:t xml:space="preserve"> </w:t>
+      </w:r>
+      <w:r>
+        <w:rPr>
+          <w:rFonts w:cstheme="minorHAnsi"/>
+          <w:color w:val="000000"/>
+          <w:lang w:val="en-US"/>
+        </w:rPr>
+        <w:t xml:space="preserve">vol. </w:t>
+      </w:r>
+      <w:r>
+        <w:rPr>
+          <w:rFonts w:cstheme="minorHAnsi"/>
+          <w:color w:val="000000"/>
+          <w:lang w:val="en-US"/>
+        </w:rPr>
+        <w:t>25</w:t>
+      </w:r>
+      <w:r>
+        <w:rPr>
+          <w:rFonts w:cstheme="minorHAnsi"/>
+          <w:color w:val="000000"/>
+          <w:lang w:val="en-US"/>
+        </w:rPr>
+        <w:t xml:space="preserve"> (</w:t>
+      </w:r>
+      <w:r>
+        <w:rPr>
+          <w:rFonts w:cstheme="minorHAnsi"/>
+          <w:color w:val="000000"/>
+          <w:lang w:val="en-US"/>
+        </w:rPr>
+        <w:t>3</w:t>
+      </w:r>
+      <w:r>
+        <w:rPr>
+          <w:rFonts w:cstheme="minorHAnsi"/>
+          <w:color w:val="000000"/>
+          <w:lang w:val="en-US"/>
+        </w:rPr>
+        <w:t>)</w:t>
       </w:r>
       <w:r>
         <w:rPr>
@@ -2124,7 +2482,39 @@
           <w:color w:val="000000"/>
           <w:lang w:val="en-US"/>
         </w:rPr>
-        <w:t>Pages 582–590</w:t>
+        <w:t xml:space="preserve">vol. </w:t>
+      </w:r>
+      <w:r>
+        <w:rPr>
+          <w:rFonts w:cstheme="minorHAnsi"/>
+          <w:color w:val="000000"/>
+          <w:lang w:val="en-US"/>
+        </w:rPr>
+        <w:t>1</w:t>
+      </w:r>
+      <w:r>
+        <w:rPr>
+          <w:rFonts w:cstheme="minorHAnsi"/>
+          <w:color w:val="000000"/>
+          <w:lang w:val="en-US"/>
+        </w:rPr>
+        <w:t xml:space="preserve">, </w:t>
+      </w:r>
+      <w:r>
+        <w:rPr>
+          <w:rFonts w:cstheme="minorHAnsi"/>
+          <w:color w:val="000000"/>
+          <w:lang w:val="en-US"/>
+        </w:rPr>
+        <w:t>pp.</w:t>
+      </w:r>
+      <w:r>
+        <w:rPr>
+          <w:rFonts w:cstheme="minorHAnsi"/>
+          <w:color w:val="000000"/>
+          <w:lang w:val="en-US"/>
+        </w:rPr>
+        <w:t xml:space="preserve"> 582–590</w:t>
       </w:r>
     </w:p>
     <w:p>
@@ -2276,11 +2666,30 @@
       <w:r>
         <w:rPr>
           <w:rFonts w:cstheme="minorHAnsi"/>
+          <w:bCs/>
           <w:color w:val="000000"/>
           <w:u w:color="0000E9"/>
           <w:lang w:val="en-US"/>
         </w:rPr>
-        <w:t>Volume 9</w:t>
+        <w:t xml:space="preserve">vol. </w:t>
+      </w:r>
+      <w:r>
+        <w:rPr>
+          <w:rFonts w:cstheme="minorHAnsi"/>
+          <w:color w:val="000000"/>
+          <w:u w:color="0000E9"/>
+          <w:lang w:val="en-US"/>
+        </w:rPr>
+        <w:t>9</w:t>
+      </w:r>
+      <w:r>
+        <w:rPr>
+          <w:rFonts w:cstheme="minorHAnsi"/>
+          <w:color w:val="000000"/>
+          <w:u w:color="0000E9"/>
+          <w:lang w:val="en-US"/>
+        </w:rPr>
+        <w:t>, pp. 1 - 13</w:t>
       </w:r>
     </w:p>
     <w:p>
@@ -2401,7 +2810,21 @@
           <w:rFonts w:cstheme="minorHAnsi"/>
           <w:lang w:val="en-US"/>
         </w:rPr>
-        <w:t>, 30(4), pp. 578-588.</w:t>
+        <w:t xml:space="preserve">, </w:t>
+      </w:r>
+      <w:r>
+        <w:rPr>
+          <w:rFonts w:cstheme="minorHAnsi"/>
+          <w:lang w:val="en-US"/>
+        </w:rPr>
+        <w:t xml:space="preserve">vol. </w:t>
+      </w:r>
+      <w:r>
+        <w:rPr>
+          <w:rFonts w:cstheme="minorHAnsi"/>
+          <w:lang w:val="en-US"/>
+        </w:rPr>
+        <w:t>30(4), pp. 578-588.</w:t>
       </w:r>
     </w:p>
     <w:p>
@@ -2410,6 +2833,89 @@
           <w:rFonts w:ascii="Times New Roman" w:eastAsia="Times New Roman" w:hAnsi="Times New Roman" w:cs="Times New Roman"/>
         </w:rPr>
       </w:pPr>
+    </w:p>
+    <w:p>
+      <w:proofErr w:type="spellStart"/>
+      <w:r>
+        <w:t>Tryjanowski</w:t>
+      </w:r>
+      <w:proofErr w:type="spellEnd"/>
+      <w:r>
+        <w:t>, P</w:t>
+      </w:r>
+      <w:r>
+        <w:t>.</w:t>
+      </w:r>
+      <w:r>
+        <w:t xml:space="preserve"> (2017) 'Bird diversity in urban green space: A large-scale analysis of differences between parks and cemeteries in Central Europe.'</w:t>
+      </w:r>
+      <w:r>
+        <w:t>,</w:t>
+      </w:r>
+      <w:r>
+        <w:t xml:space="preserve"> </w:t>
+      </w:r>
+      <w:r>
+        <w:t>Urban Forestry &amp; Urban Greening</w:t>
+      </w:r>
+      <w:r>
+        <w:t xml:space="preserve">, </w:t>
+      </w:r>
+      <w:r>
+        <w:t xml:space="preserve">vol. </w:t>
+      </w:r>
+      <w:r>
+        <w:t>27</w:t>
+      </w:r>
+      <w:r>
+        <w:t>,</w:t>
+      </w:r>
+      <w:r>
+        <w:t xml:space="preserve"> pp. 264-271.</w:t>
+      </w:r>
+    </w:p>
+    <w:p/>
+    <w:p>
+      <w:pPr>
+        <w:rPr>
+          <w:b/>
+        </w:rPr>
+      </w:pPr>
+      <w:r>
+        <w:rPr>
+          <w:b/>
+        </w:rPr>
+        <w:t>Images</w:t>
+      </w:r>
+    </w:p>
+    <w:p>
+      <w:pPr>
+        <w:rPr>
+          <w:rFonts w:ascii="Times New Roman" w:eastAsia="Times New Roman" w:hAnsi="Times New Roman" w:cs="Times New Roman"/>
+        </w:rPr>
+      </w:pPr>
+      <w:hyperlink r:id="rId10" w:tooltip="User:JayDalal5 (page does not exist)" w:history="1">
+        <w:r>
+          <w:rPr>
+            <w:rFonts w:ascii="Times New Roman" w:eastAsia="Times New Roman" w:hAnsi="Times New Roman" w:cs="Times New Roman"/>
+            <w:color w:val="0000FF"/>
+            <w:u w:val="single"/>
+          </w:rPr>
+          <w:t>JayDalal5</w:t>
+        </w:r>
+      </w:hyperlink>
+      <w:r>
+        <w:rPr>
+          <w:rFonts w:ascii="Times New Roman" w:eastAsia="Times New Roman" w:hAnsi="Times New Roman" w:cs="Times New Roman"/>
+        </w:rPr>
+        <w:t xml:space="preserve"> (parakeet)</w:t>
+      </w:r>
+      <w:r>
+        <w:rPr>
+          <w:rFonts w:ascii="Times New Roman" w:eastAsia="Times New Roman" w:hAnsi="Times New Roman" w:cs="Times New Roman"/>
+        </w:rPr>
+        <w:t xml:space="preserve"> – wiki media</w:t>
+      </w:r>
     </w:p>
     <w:p/>
     <w:sectPr>
@@ -2750,6 +3256,7 @@
     <w:lsdException w:name="HTML Sample" w:semiHidden="1" w:unhideWhenUsed="1"/>
     <w:lsdException w:name="HTML Typewriter" w:semiHidden="1" w:unhideWhenUsed="1"/>
     <w:lsdException w:name="HTML Variable" w:semiHidden="1" w:unhideWhenUsed="1"/>
+    <w:lsdException w:name="Normal Table" w:semiHidden="1" w:unhideWhenUsed="1"/>
     <w:lsdException w:name="annotation subject" w:semiHidden="1" w:unhideWhenUsed="1"/>
     <w:lsdException w:name="No List" w:semiHidden="1" w:unhideWhenUsed="1"/>
     <w:lsdException w:name="Outline List 1" w:semiHidden="1" w:unhideWhenUsed="1"/>
@@ -2796,8 +3303,10 @@
     <w:lsdException w:name="Table Subtle 2" w:semiHidden="1" w:unhideWhenUsed="1"/>
     <w:lsdException w:name="Table Web 1" w:semiHidden="1" w:unhideWhenUsed="1"/>
     <w:lsdException w:name="Table Web 2" w:semiHidden="1" w:unhideWhenUsed="1"/>
+    <w:lsdException w:name="Table Web 3" w:semiHidden="1" w:unhideWhenUsed="1"/>
     <w:lsdException w:name="Balloon Text" w:semiHidden="1" w:unhideWhenUsed="1"/>
     <w:lsdException w:name="Table Grid" w:uiPriority="39"/>
+    <w:lsdException w:name="Table Theme" w:semiHidden="1" w:unhideWhenUsed="1"/>
     <w:lsdException w:name="Placeholder Text" w:semiHidden="1"/>
     <w:lsdException w:name="No Spacing" w:uiPriority="1" w:qFormat="1"/>
     <w:lsdException w:name="Light Shading" w:uiPriority="60"/>
@@ -3118,6 +3627,18 @@
       </w:tblBorders>
     </w:tblPr>
   </w:style>
+  <w:style w:type="character" w:styleId="Hyperlink">
+    <w:name w:val="Hyperlink"/>
+    <w:basedOn w:val="DefaultParagraphFont"/>
+    <w:uiPriority w:val="99"/>
+    <w:semiHidden/>
+    <w:unhideWhenUsed/>
+    <w:rsid w:val="00EA20A1"/>
+    <w:rPr>
+      <w:color w:val="0000FF"/>
+      <w:u w:val="single"/>
+    </w:rPr>
+  </w:style>
 </w:styles>
 </file>
 

</xml_diff>

<commit_message>
Adding initial draft of poster
</commit_message>
<xml_diff>
--- a/PosterText.docx
+++ b/PosterText.docx
@@ -221,13 +221,25 @@
         <w:t xml:space="preserve"> [Hernández-Brito, 2018]</w:t>
       </w:r>
       <w:r>
-        <w:t xml:space="preserve">.  Parakeets have also been found to increase the amount of time tits spend being vigilant rather than feeding which potentially </w:t>
-      </w:r>
-      <w:r>
-        <w:t>a</w:t>
-      </w:r>
-      <w:r>
-        <w:t>ffects their fitness</w:t>
+        <w:t xml:space="preserve">.  Parakeets have also been found to increase the amount of time tits spend being vigilant rather than feeding </w:t>
+      </w:r>
+      <w:r>
+        <w:t>with</w:t>
+      </w:r>
+      <w:r>
+        <w:t xml:space="preserve"> </w:t>
+      </w:r>
+      <w:r>
+        <w:t>potential</w:t>
+      </w:r>
+      <w:r>
+        <w:t xml:space="preserve"> </w:t>
+      </w:r>
+      <w:r>
+        <w:t>impact on</w:t>
+      </w:r>
+      <w:r>
+        <w:t xml:space="preserve"> their fitness</w:t>
       </w:r>
       <w:r>
         <w:t xml:space="preserve"> [</w:t>
@@ -239,7 +251,13 @@
         <w:t>, 2014].</w:t>
       </w:r>
       <w:r>
-        <w:t xml:space="preserve">  Common species may nest next to parakeets </w:t>
+        <w:t xml:space="preserve">  </w:t>
+      </w:r>
+      <w:r>
+        <w:t>Some</w:t>
+      </w:r>
+      <w:r>
+        <w:t xml:space="preserve"> species may nest next to parakeets </w:t>
       </w:r>
       <w:r>
         <w:t xml:space="preserve">so </w:t>
@@ -512,24 +530,16 @@
           </wp:inline>
         </w:drawing>
       </w:r>
-    </w:p>
-    <w:p/>
-    <w:p>
-      <w:pPr>
+      <w:r>
         <w:rPr>
           <w:b/>
         </w:rPr>
-      </w:pPr>
-      <w:r>
-        <w:rPr>
-          <w:b/>
-        </w:rPr>
         <w:t>Data Analysis</w:t>
       </w:r>
     </w:p>
     <w:p>
       <w:r>
-        <w:t xml:space="preserve">The Shannon index was calculated for each site for the cavity-nesting birds found excluding parakeets.  </w:t>
+        <w:t xml:space="preserve">The Shannon index was calculated for each site for the cavity-nesting birds excluding parakeets.  </w:t>
       </w:r>
       <w:r>
         <w:t xml:space="preserve">A </w:t>
@@ -683,7 +693,19 @@
         <w:rPr>
           <w:rFonts w:ascii="Calibri" w:hAnsi="Calibri" w:cs="Calibri"/>
         </w:rPr>
-        <w:t>s test was done to test correlation between the number of parakeets and this species richness.  The test showed there is a positive correlation between the number of parakeets and the species richness of a site (n = 56, p &lt; 0.01, rho = 0.53).</w:t>
+        <w:t>s test was done to test correlation between the number of parakeets and this species richness.  The test showed there is a positive correlation between the number of parakeets and the species richness of a site (</w:t>
+      </w:r>
+      <w:r>
+        <w:rPr>
+          <w:rFonts w:ascii="Calibri" w:hAnsi="Calibri" w:cs="Calibri"/>
+        </w:rPr>
+        <w:t xml:space="preserve">Spearman’s; </w:t>
+      </w:r>
+      <w:r>
+        <w:rPr>
+          <w:rFonts w:ascii="Calibri" w:hAnsi="Calibri" w:cs="Calibri"/>
+        </w:rPr>
+        <w:t>n = 56, p &lt; 0.01, rho = 0.53).</w:t>
       </w:r>
     </w:p>
     <w:p>
@@ -942,19 +964,7 @@
         <w:rPr>
           <w:rFonts w:ascii="Calibri" w:hAnsi="Calibri" w:cs="Calibri"/>
         </w:rPr>
-        <w:t xml:space="preserve">Investigations of the individual species has shown that parakeet </w:t>
-      </w:r>
-      <w:r>
-        <w:rPr>
-          <w:rFonts w:ascii="Calibri" w:hAnsi="Calibri" w:cs="Calibri"/>
-        </w:rPr>
-        <w:t xml:space="preserve">abundance </w:t>
-      </w:r>
-      <w:r>
-        <w:rPr>
-          <w:rFonts w:ascii="Calibri" w:hAnsi="Calibri" w:cs="Calibri"/>
-        </w:rPr>
-        <w:t>is positively correlated with</w:t>
+        <w:t>Investigations of the individual species has shown that parakeet abundance is positively correlated with</w:t>
       </w:r>
       <w:r>
         <w:rPr>
@@ -966,67 +976,7 @@
         <w:rPr>
           <w:rFonts w:ascii="Calibri" w:hAnsi="Calibri" w:cs="Calibri"/>
         </w:rPr>
-        <w:t xml:space="preserve">great spotted woodpecker abundance (Spearman’s; n = 56, p &lt; 0.01, rho = 0.42, power = 0.90) and tawny owl </w:t>
-      </w:r>
-      <w:r>
-        <w:rPr>
-          <w:rFonts w:ascii="Calibri" w:hAnsi="Calibri" w:cs="Calibri"/>
-        </w:rPr>
-        <w:t xml:space="preserve">abundance </w:t>
-      </w:r>
-      <w:r>
-        <w:rPr>
-          <w:rFonts w:ascii="Calibri" w:hAnsi="Calibri" w:cs="Calibri"/>
-        </w:rPr>
-        <w:t>(</w:t>
-      </w:r>
-      <w:r>
-        <w:rPr>
-          <w:rFonts w:ascii="Calibri" w:hAnsi="Calibri" w:cs="Calibri"/>
-        </w:rPr>
-        <w:t>Spearman’s; n = 56, p &lt; 0.01, rho = 0.</w:t>
-      </w:r>
-      <w:r>
-        <w:rPr>
-          <w:rFonts w:ascii="Calibri" w:hAnsi="Calibri" w:cs="Calibri"/>
-        </w:rPr>
-        <w:t>58</w:t>
-      </w:r>
-      <w:r>
-        <w:rPr>
-          <w:rFonts w:ascii="Calibri" w:hAnsi="Calibri" w:cs="Calibri"/>
-        </w:rPr>
-        <w:t>, power = 0.9</w:t>
-      </w:r>
-      <w:r>
-        <w:rPr>
-          <w:rFonts w:ascii="Calibri" w:hAnsi="Calibri" w:cs="Calibri"/>
-        </w:rPr>
-        <w:t>9</w:t>
-      </w:r>
-      <w:r>
-        <w:rPr>
-          <w:rFonts w:ascii="Calibri" w:hAnsi="Calibri" w:cs="Calibri"/>
-        </w:rPr>
-        <w:t>)</w:t>
-      </w:r>
-      <w:r>
-        <w:rPr>
-          <w:rFonts w:ascii="Calibri" w:hAnsi="Calibri" w:cs="Calibri"/>
-        </w:rPr>
-        <w:t xml:space="preserve"> but negatively correlated with jackdaw </w:t>
-      </w:r>
-      <w:r>
-        <w:rPr>
-          <w:rFonts w:ascii="Calibri" w:hAnsi="Calibri" w:cs="Calibri"/>
-        </w:rPr>
-        <w:t>abundance</w:t>
-      </w:r>
-      <w:r>
-        <w:rPr>
-          <w:rFonts w:ascii="Calibri" w:hAnsi="Calibri" w:cs="Calibri"/>
-        </w:rPr>
-        <w:t xml:space="preserve"> (Spearman’s; n = 56, p &lt; 0.01, rho = 0.38, power = 0.84).</w:t>
+        <w:t>great spotted woodpecker abundance (Spearman’s; n = 56, p &lt; 0.01, rho = 0.42, power = 0.90) and tawny owl abundance (Spearman’s; n = 56, p &lt; 0.01, rho = 0.58, power = 0.99) but negatively correlated with jackdaw abundance (Spearman’s; n = 56, p &lt; 0.01, rho = 0.38, power = 0.84).</w:t>
       </w:r>
     </w:p>
     <w:p>
@@ -1103,8 +1053,6 @@
         </w:rPr>
         <w:t>with</w:t>
       </w:r>
-      <w:bookmarkStart w:id="0" w:name="_GoBack"/>
-      <w:bookmarkEnd w:id="0"/>
       <w:r>
         <w:rPr>
           <w:rFonts w:ascii="Calibri" w:hAnsi="Calibri" w:cs="Calibri"/>
@@ -1769,7 +1717,7 @@
           <w:color w:val="000000"/>
           <w:lang w:val="en-US"/>
         </w:rPr>
-        <w:t>A power analysis was done for the correlation test which showed a power of 99% for the 56 sites</w:t>
+        <w:t xml:space="preserve">A power analysis was done for the correlation test </w:t>
       </w:r>
       <w:r>
         <w:rPr>
@@ -1777,6 +1725,22 @@
           <w:color w:val="000000"/>
           <w:lang w:val="en-US"/>
         </w:rPr>
+        <w:t xml:space="preserve">for parakeet numbers against species richness </w:t>
+      </w:r>
+      <w:r>
+        <w:rPr>
+          <w:rFonts w:asciiTheme="minorHAnsi" w:hAnsiTheme="minorHAnsi" w:cstheme="minorHAnsi"/>
+          <w:color w:val="000000"/>
+          <w:lang w:val="en-US"/>
+        </w:rPr>
+        <w:t>which showed a power of 99% for the 56 sites</w:t>
+      </w:r>
+      <w:r>
+        <w:rPr>
+          <w:rFonts w:asciiTheme="minorHAnsi" w:hAnsiTheme="minorHAnsi" w:cstheme="minorHAnsi"/>
+          <w:color w:val="000000"/>
+          <w:lang w:val="en-US"/>
+        </w:rPr>
         <w:t xml:space="preserve"> with a significance level of 0.05 </w:t>
       </w:r>
       <w:r>
@@ -1795,6 +1759,7 @@
           <w:b/>
         </w:rPr>
       </w:pPr>
+      <w:bookmarkStart w:id="0" w:name="_GoBack"/>
       <w:r>
         <w:rPr>
           <w:b/>
@@ -1904,6 +1869,230 @@
         </w:rPr>
         <w:t>. e100593.</w:t>
       </w:r>
+      <w:r>
+        <w:rPr>
+          <w:rFonts w:cstheme="minorHAnsi"/>
+          <w:lang w:val="en-US"/>
+        </w:rPr>
+        <w:t xml:space="preserve"> </w:t>
+      </w:r>
+      <w:r>
+        <w:rPr>
+          <w:rFonts w:cstheme="minorHAnsi"/>
+          <w:color w:val="000000"/>
+          <w:lang w:val="en-US"/>
+        </w:rPr>
+        <w:t>Hernández-Brito, D. (201</w:t>
+      </w:r>
+      <w:r>
+        <w:rPr>
+          <w:rFonts w:cstheme="minorHAnsi"/>
+          <w:color w:val="000000"/>
+          <w:lang w:val="en-US"/>
+        </w:rPr>
+        <w:t>8</w:t>
+      </w:r>
+      <w:r>
+        <w:rPr>
+          <w:rFonts w:cstheme="minorHAnsi"/>
+          <w:color w:val="000000"/>
+          <w:lang w:val="en-US"/>
+        </w:rPr>
+        <w:t xml:space="preserve">) </w:t>
+      </w:r>
+      <w:r>
+        <w:rPr>
+          <w:rFonts w:eastAsia="Times New Roman" w:cstheme="minorHAnsi"/>
+        </w:rPr>
+        <w:t>'Nest-site competition and killing by invasive parakeets cause the decline of a threatened bat population.'</w:t>
+      </w:r>
+      <w:r>
+        <w:rPr>
+          <w:rFonts w:cstheme="minorHAnsi"/>
+          <w:color w:val="000000"/>
+          <w:lang w:val="en-US"/>
+        </w:rPr>
+        <w:t xml:space="preserve">, </w:t>
+      </w:r>
+      <w:r>
+        <w:rPr>
+          <w:rFonts w:eastAsia="Times New Roman" w:cstheme="minorHAnsi"/>
+        </w:rPr>
+        <w:t xml:space="preserve">Royal Society Open Science, </w:t>
+      </w:r>
+      <w:r>
+        <w:rPr>
+          <w:rFonts w:eastAsia="Times New Roman" w:cstheme="minorHAnsi"/>
+        </w:rPr>
+        <w:t xml:space="preserve">vol. </w:t>
+      </w:r>
+      <w:r>
+        <w:rPr>
+          <w:rFonts w:eastAsia="Times New Roman" w:cstheme="minorHAnsi"/>
+        </w:rPr>
+        <w:t>5(5), p. 172477.</w:t>
+      </w:r>
+      <w:r>
+        <w:rPr>
+          <w:rFonts w:eastAsia="Times New Roman" w:cstheme="minorHAnsi"/>
+        </w:rPr>
+        <w:t xml:space="preserve"> </w:t>
+      </w:r>
+      <w:r>
+        <w:rPr>
+          <w:rFonts w:cstheme="minorHAnsi"/>
+        </w:rPr>
+        <w:t>Newson, S. E.</w:t>
+      </w:r>
+      <w:r>
+        <w:rPr>
+          <w:rFonts w:cstheme="minorHAnsi"/>
+        </w:rPr>
+        <w:t xml:space="preserve"> </w:t>
+      </w:r>
+      <w:r>
+        <w:rPr>
+          <w:rFonts w:cstheme="minorHAnsi"/>
+        </w:rPr>
+        <w:t xml:space="preserve">(2011) 'Evaluating the population-level impact of an invasive species, Ring-necked Parakeet </w:t>
+      </w:r>
+      <w:proofErr w:type="spellStart"/>
+      <w:r>
+        <w:rPr>
+          <w:rFonts w:cstheme="minorHAnsi"/>
+          <w:i/>
+        </w:rPr>
+        <w:t>Psittacula</w:t>
+      </w:r>
+      <w:proofErr w:type="spellEnd"/>
+      <w:r>
+        <w:rPr>
+          <w:rFonts w:cstheme="minorHAnsi"/>
+          <w:i/>
+        </w:rPr>
+        <w:t xml:space="preserve"> </w:t>
+      </w:r>
+      <w:proofErr w:type="spellStart"/>
+      <w:r>
+        <w:rPr>
+          <w:rFonts w:cstheme="minorHAnsi"/>
+          <w:i/>
+        </w:rPr>
+        <w:t>krameri</w:t>
+      </w:r>
+      <w:proofErr w:type="spellEnd"/>
+      <w:r>
+        <w:rPr>
+          <w:rFonts w:cstheme="minorHAnsi"/>
+        </w:rPr>
+        <w:t>, on native avifauna.'</w:t>
+      </w:r>
+      <w:r>
+        <w:rPr>
+          <w:rFonts w:cstheme="minorHAnsi"/>
+        </w:rPr>
+        <w:t>,</w:t>
+      </w:r>
+      <w:r>
+        <w:rPr>
+          <w:rFonts w:cstheme="minorHAnsi"/>
+        </w:rPr>
+        <w:t xml:space="preserve"> </w:t>
+      </w:r>
+      <w:r>
+        <w:rPr>
+          <w:rFonts w:cstheme="minorHAnsi"/>
+          <w:iCs/>
+        </w:rPr>
+        <w:t>Ibis</w:t>
+      </w:r>
+      <w:r>
+        <w:rPr>
+          <w:rFonts w:cstheme="minorHAnsi"/>
+        </w:rPr>
+        <w:t xml:space="preserve">, </w:t>
+      </w:r>
+      <w:r>
+        <w:rPr>
+          <w:rFonts w:cstheme="minorHAnsi"/>
+        </w:rPr>
+        <w:t xml:space="preserve">vol. </w:t>
+      </w:r>
+      <w:r>
+        <w:rPr>
+          <w:rFonts w:cstheme="minorHAnsi"/>
+        </w:rPr>
+        <w:t>153(3), pp. 509-516.</w:t>
+      </w:r>
+      <w:r>
+        <w:rPr>
+          <w:rFonts w:cstheme="minorHAnsi"/>
+        </w:rPr>
+        <w:t xml:space="preserve"> </w:t>
+      </w:r>
+      <w:r>
+        <w:rPr>
+          <w:rFonts w:cstheme="minorHAnsi"/>
+          <w:lang w:val="en-US"/>
+        </w:rPr>
+        <w:t>Nielsen, A. B. (2014) 'Species richness in urban parks and its drivers: A review of empirical evidence.'</w:t>
+      </w:r>
+      <w:r>
+        <w:rPr>
+          <w:rFonts w:cstheme="minorHAnsi"/>
+          <w:lang w:val="en-US"/>
+        </w:rPr>
+        <w:t xml:space="preserve">, </w:t>
+      </w:r>
+      <w:r>
+        <w:rPr>
+          <w:rFonts w:cstheme="minorHAnsi"/>
+          <w:lang w:val="en-US"/>
+        </w:rPr>
+        <w:t>Urban Ecosystems</w:t>
+      </w:r>
+      <w:r>
+        <w:rPr>
+          <w:rFonts w:cstheme="minorHAnsi"/>
+          <w:lang w:val="en-US"/>
+        </w:rPr>
+        <w:t xml:space="preserve">, </w:t>
+      </w:r>
+      <w:r>
+        <w:rPr>
+          <w:rFonts w:cstheme="minorHAnsi"/>
+          <w:lang w:val="en-US"/>
+        </w:rPr>
+        <w:t xml:space="preserve">vol. </w:t>
+      </w:r>
+      <w:r>
+        <w:rPr>
+          <w:rFonts w:cstheme="minorHAnsi"/>
+          <w:lang w:val="en-US"/>
+        </w:rPr>
+        <w:t>17(1)</w:t>
+      </w:r>
+      <w:r>
+        <w:rPr>
+          <w:rFonts w:cstheme="minorHAnsi"/>
+          <w:lang w:val="en-US"/>
+        </w:rPr>
+        <w:t xml:space="preserve">, </w:t>
+      </w:r>
+      <w:r>
+        <w:rPr>
+          <w:rFonts w:cstheme="minorHAnsi"/>
+          <w:lang w:val="en-US"/>
+        </w:rPr>
+        <w:t>pp.305-327.</w:t>
+      </w:r>
+      <w:r>
+        <w:rPr>
+          <w:rFonts w:cstheme="minorHAnsi"/>
+          <w:lang w:val="en-US"/>
+        </w:rPr>
+        <w:t xml:space="preserve"> </w:t>
+      </w:r>
     </w:p>
     <w:p>
       <w:pPr>
@@ -1930,42 +2119,160 @@
           <w:lang w:val="en-US"/>
         </w:rPr>
       </w:pPr>
-    </w:p>
-    <w:p>
-      <w:pPr>
-        <w:rPr>
-          <w:rFonts w:cstheme="minorHAnsi"/>
-        </w:rPr>
-      </w:pPr>
-      <w:r>
-        <w:rPr>
-          <w:rFonts w:cstheme="minorHAnsi"/>
-          <w:color w:val="000000"/>
-          <w:lang w:val="en-US"/>
-        </w:rPr>
-        <w:t>Hernández-Brito, D. (201</w:t>
-      </w:r>
-      <w:r>
-        <w:rPr>
-          <w:rFonts w:cstheme="minorHAnsi"/>
-          <w:color w:val="000000"/>
-          <w:lang w:val="en-US"/>
-        </w:rPr>
-        <w:t>8</w:t>
-      </w:r>
-      <w:r>
-        <w:rPr>
-          <w:rFonts w:cstheme="minorHAnsi"/>
-          <w:color w:val="000000"/>
-          <w:lang w:val="en-US"/>
-        </w:rPr>
-        <w:t xml:space="preserve">) </w:t>
-      </w:r>
-      <w:r>
-        <w:rPr>
-          <w:rFonts w:eastAsia="Times New Roman" w:cstheme="minorHAnsi"/>
-        </w:rPr>
-        <w:t>'Nest-site competition and killing by invasive parakeets cause the decline of a threatened bat population.'</w:t>
+      <w:proofErr w:type="spellStart"/>
+      <w:r>
+        <w:rPr>
+          <w:rFonts w:cstheme="minorHAnsi"/>
+          <w:lang w:val="en-US"/>
+        </w:rPr>
+        <w:t>Orchan</w:t>
+      </w:r>
+      <w:proofErr w:type="spellEnd"/>
+      <w:r>
+        <w:rPr>
+          <w:rFonts w:cstheme="minorHAnsi"/>
+          <w:lang w:val="en-US"/>
+        </w:rPr>
+        <w:t>, Y</w:t>
+      </w:r>
+      <w:r>
+        <w:rPr>
+          <w:rFonts w:cstheme="minorHAnsi"/>
+          <w:lang w:val="en-US"/>
+        </w:rPr>
+        <w:t xml:space="preserve">. </w:t>
+      </w:r>
+      <w:r>
+        <w:rPr>
+          <w:rFonts w:cstheme="minorHAnsi"/>
+          <w:lang w:val="en-US"/>
+        </w:rPr>
+        <w:t>(2013) 'The complex interaction network among multiple invasive bird species in a cavity-nesting community.'</w:t>
+      </w:r>
+      <w:r>
+        <w:rPr>
+          <w:rFonts w:cstheme="minorHAnsi"/>
+          <w:lang w:val="en-US"/>
+        </w:rPr>
+        <w:t>,</w:t>
+      </w:r>
+      <w:r>
+        <w:rPr>
+          <w:rFonts w:cstheme="minorHAnsi"/>
+          <w:lang w:val="en-US"/>
+        </w:rPr>
+        <w:t xml:space="preserve"> </w:t>
+      </w:r>
+      <w:r>
+        <w:rPr>
+          <w:rFonts w:cstheme="minorHAnsi"/>
+          <w:lang w:val="en-US"/>
+        </w:rPr>
+        <w:t>Biological Invasions</w:t>
+      </w:r>
+      <w:r>
+        <w:rPr>
+          <w:rFonts w:cstheme="minorHAnsi"/>
+          <w:lang w:val="en-US"/>
+        </w:rPr>
+        <w:t xml:space="preserve">, vol. </w:t>
+      </w:r>
+      <w:r>
+        <w:rPr>
+          <w:rFonts w:cstheme="minorHAnsi"/>
+          <w:lang w:val="en-US"/>
+        </w:rPr>
+        <w:t>15(2)</w:t>
+      </w:r>
+      <w:r>
+        <w:rPr>
+          <w:rFonts w:cstheme="minorHAnsi"/>
+          <w:lang w:val="en-US"/>
+        </w:rPr>
+        <w:t>,</w:t>
+      </w:r>
+      <w:r>
+        <w:rPr>
+          <w:rFonts w:cstheme="minorHAnsi"/>
+          <w:lang w:val="en-US"/>
+        </w:rPr>
+        <w:t xml:space="preserve"> pp. 429-445.</w:t>
+      </w:r>
+      <w:r>
+        <w:rPr>
+          <w:rFonts w:cstheme="minorHAnsi"/>
+          <w:lang w:val="en-US"/>
+        </w:rPr>
+        <w:t xml:space="preserve"> </w:t>
+      </w:r>
+    </w:p>
+    <w:p>
+      <w:pPr>
+        <w:autoSpaceDE w:val="0"/>
+        <w:autoSpaceDN w:val="0"/>
+        <w:adjustRightInd w:val="0"/>
+        <w:spacing w:line="280" w:lineRule="atLeast"/>
+        <w:rPr>
+          <w:rFonts w:cstheme="minorHAnsi"/>
+          <w:kern w:val="1"/>
+          <w:lang w:val="en-US"/>
+        </w:rPr>
+      </w:pPr>
+      <w:r>
+        <w:rPr>
+          <w:rFonts w:cstheme="minorHAnsi"/>
+          <w:color w:val="000000"/>
+          <w:lang w:val="en-US"/>
+        </w:rPr>
+        <w:t>Lord, A. M</w:t>
+      </w:r>
+      <w:r>
+        <w:rPr>
+          <w:rFonts w:cstheme="minorHAnsi"/>
+          <w:color w:val="000000"/>
+          <w:lang w:val="en-US"/>
+        </w:rPr>
+        <w:t xml:space="preserve">. </w:t>
+      </w:r>
+      <w:r>
+        <w:rPr>
+          <w:rFonts w:cstheme="minorHAnsi"/>
+          <w:color w:val="000000"/>
+          <w:lang w:val="en-US"/>
+        </w:rPr>
+        <w:t>(2014)</w:t>
+      </w:r>
+      <w:r>
+        <w:rPr>
+          <w:rFonts w:cstheme="minorHAnsi"/>
+          <w:color w:val="000000"/>
+          <w:lang w:val="en-US"/>
+        </w:rPr>
+        <w:t xml:space="preserve"> </w:t>
+      </w:r>
+      <w:r>
+        <w:rPr>
+          <w:rFonts w:cstheme="minorHAnsi"/>
+          <w:color w:val="000000"/>
+          <w:lang w:val="en-US"/>
+        </w:rPr>
+        <w:t>‘</w:t>
+      </w:r>
+      <w:r>
+        <w:rPr>
+          <w:rFonts w:cstheme="minorHAnsi"/>
+          <w:color w:val="000000"/>
+          <w:lang w:val="en-US"/>
+        </w:rPr>
+        <w:t>Experimental evidence of impacts of an invasive parakeet on foraging behavior of native birds</w:t>
+      </w:r>
+      <w:r>
+        <w:rPr>
+          <w:rFonts w:cstheme="minorHAnsi"/>
+          <w:color w:val="000000"/>
+          <w:lang w:val="en-US"/>
+        </w:rPr>
+        <w:t>’</w:t>
       </w:r>
       <w:r>
         <w:rPr>
@@ -1977,115 +2284,299 @@
       </w:r>
       <w:r>
         <w:rPr>
-          <w:rFonts w:eastAsia="Times New Roman" w:cstheme="minorHAnsi"/>
-        </w:rPr>
-        <w:t xml:space="preserve">Royal Society Open Science, </w:t>
-      </w:r>
-      <w:r>
-        <w:rPr>
-          <w:rFonts w:eastAsia="Times New Roman" w:cstheme="minorHAnsi"/>
+          <w:rFonts w:cstheme="minorHAnsi"/>
+          <w:iCs/>
+          <w:color w:val="000000"/>
+          <w:lang w:val="en-US"/>
+        </w:rPr>
+        <w:t>Behavioral Ecology</w:t>
+      </w:r>
+      <w:r>
+        <w:rPr>
+          <w:rFonts w:cstheme="minorHAnsi"/>
+          <w:color w:val="000000"/>
+          <w:lang w:val="en-US"/>
+        </w:rPr>
+        <w:t>,</w:t>
+      </w:r>
+      <w:r>
+        <w:rPr>
+          <w:rFonts w:cstheme="minorHAnsi"/>
+          <w:color w:val="000000"/>
+          <w:lang w:val="en-US"/>
+        </w:rPr>
+        <w:t xml:space="preserve"> </w:t>
+      </w:r>
+      <w:r>
+        <w:rPr>
+          <w:rFonts w:cstheme="minorHAnsi"/>
+          <w:color w:val="000000"/>
+          <w:lang w:val="en-US"/>
         </w:rPr>
         <w:t xml:space="preserve">vol. </w:t>
       </w:r>
       <w:r>
         <w:rPr>
-          <w:rFonts w:eastAsia="Times New Roman" w:cstheme="minorHAnsi"/>
-        </w:rPr>
-        <w:t>5(5), p. 172477.</w:t>
-      </w:r>
-    </w:p>
-    <w:p>
-      <w:pPr>
-        <w:pStyle w:val="NormalWeb"/>
-        <w:rPr>
-          <w:rFonts w:asciiTheme="minorHAnsi" w:hAnsiTheme="minorHAnsi" w:cstheme="minorHAnsi"/>
-        </w:rPr>
-      </w:pPr>
-      <w:r>
-        <w:rPr>
-          <w:rFonts w:asciiTheme="minorHAnsi" w:hAnsiTheme="minorHAnsi" w:cstheme="minorHAnsi"/>
-        </w:rPr>
-        <w:t>Newson, S. E.</w:t>
-      </w:r>
-      <w:r>
-        <w:rPr>
-          <w:rFonts w:asciiTheme="minorHAnsi" w:hAnsiTheme="minorHAnsi" w:cstheme="minorHAnsi"/>
+          <w:rFonts w:cstheme="minorHAnsi"/>
+          <w:color w:val="000000"/>
+          <w:lang w:val="en-US"/>
+        </w:rPr>
+        <w:t>25</w:t>
+      </w:r>
+      <w:r>
+        <w:rPr>
+          <w:rFonts w:cstheme="minorHAnsi"/>
+          <w:color w:val="000000"/>
+          <w:lang w:val="en-US"/>
+        </w:rPr>
+        <w:t xml:space="preserve"> (</w:t>
+      </w:r>
+      <w:r>
+        <w:rPr>
+          <w:rFonts w:cstheme="minorHAnsi"/>
+          <w:color w:val="000000"/>
+          <w:lang w:val="en-US"/>
+        </w:rPr>
+        <w:t>3</w:t>
+      </w:r>
+      <w:r>
+        <w:rPr>
+          <w:rFonts w:cstheme="minorHAnsi"/>
+          <w:color w:val="000000"/>
+          <w:lang w:val="en-US"/>
+        </w:rPr>
+        <w:t>)</w:t>
+      </w:r>
+      <w:r>
+        <w:rPr>
+          <w:rFonts w:cstheme="minorHAnsi"/>
+          <w:color w:val="000000"/>
+          <w:lang w:val="en-US"/>
+        </w:rPr>
+        <w:t xml:space="preserve">, </w:t>
+      </w:r>
+      <w:r>
+        <w:rPr>
+          <w:rFonts w:cstheme="minorHAnsi"/>
+          <w:color w:val="000000"/>
+          <w:lang w:val="en-US"/>
+        </w:rPr>
+        <w:t xml:space="preserve">vol. </w:t>
+      </w:r>
+      <w:r>
+        <w:rPr>
+          <w:rFonts w:cstheme="minorHAnsi"/>
+          <w:color w:val="000000"/>
+          <w:lang w:val="en-US"/>
+        </w:rPr>
+        <w:t>1</w:t>
+      </w:r>
+      <w:r>
+        <w:rPr>
+          <w:rFonts w:cstheme="minorHAnsi"/>
+          <w:color w:val="000000"/>
+          <w:lang w:val="en-US"/>
+        </w:rPr>
+        <w:t xml:space="preserve">, </w:t>
+      </w:r>
+      <w:r>
+        <w:rPr>
+          <w:rFonts w:cstheme="minorHAnsi"/>
+          <w:color w:val="000000"/>
+          <w:lang w:val="en-US"/>
+        </w:rPr>
+        <w:t>pp.</w:t>
+      </w:r>
+      <w:r>
+        <w:rPr>
+          <w:rFonts w:cstheme="minorHAnsi"/>
+          <w:color w:val="000000"/>
+          <w:lang w:val="en-US"/>
+        </w:rPr>
+        <w:t xml:space="preserve"> 582–590</w:t>
+      </w:r>
+      <w:r>
+        <w:rPr>
+          <w:rFonts w:cstheme="minorHAnsi"/>
+          <w:color w:val="000000"/>
+          <w:lang w:val="en-US"/>
+        </w:rPr>
+        <w:t xml:space="preserve">. </w:t>
+      </w:r>
+    </w:p>
+    <w:p>
+      <w:pPr>
+        <w:autoSpaceDE w:val="0"/>
+        <w:autoSpaceDN w:val="0"/>
+        <w:adjustRightInd w:val="0"/>
+        <w:spacing w:line="280" w:lineRule="atLeast"/>
+        <w:rPr>
+          <w:rFonts w:cstheme="minorHAnsi"/>
+          <w:color w:val="000000"/>
+          <w:u w:color="0000E9"/>
+          <w:lang w:val="en-US"/>
+        </w:rPr>
+      </w:pPr>
+      <w:proofErr w:type="spellStart"/>
+      <w:r>
+        <w:rPr>
+          <w:rFonts w:cstheme="minorHAnsi"/>
+          <w:bCs/>
+          <w:color w:val="000000"/>
+          <w:lang w:val="en-US"/>
+        </w:rPr>
+        <w:t>Pârâu</w:t>
+      </w:r>
+      <w:proofErr w:type="spellEnd"/>
+      <w:r>
+        <w:rPr>
+          <w:rFonts w:cstheme="minorHAnsi"/>
+          <w:bCs/>
+          <w:color w:val="000000"/>
+          <w:lang w:val="en-US"/>
+        </w:rPr>
+        <w:t xml:space="preserve">, L. G. (2016) </w:t>
+      </w:r>
+      <w:r>
+        <w:rPr>
+          <w:rFonts w:cstheme="minorHAnsi"/>
+          <w:bCs/>
+          <w:color w:val="000000"/>
+          <w:lang w:val="en-US"/>
+        </w:rPr>
+        <w:t>‘</w:t>
+      </w:r>
+      <w:r>
+        <w:rPr>
+          <w:rFonts w:cstheme="minorHAnsi"/>
+          <w:bCs/>
+          <w:color w:val="000000"/>
+          <w:u w:color="0000E9"/>
+          <w:lang w:val="en-US"/>
+        </w:rPr>
+        <w:t xml:space="preserve">Rose-ringed Parakeet </w:t>
+      </w:r>
+      <w:proofErr w:type="spellStart"/>
+      <w:r>
+        <w:rPr>
+          <w:rFonts w:cstheme="minorHAnsi"/>
+          <w:i/>
+          <w:iCs/>
+          <w:color w:val="000000"/>
+          <w:u w:color="0000E9"/>
+          <w:lang w:val="en-US"/>
+        </w:rPr>
+        <w:t>Psittacula</w:t>
+      </w:r>
+      <w:proofErr w:type="spellEnd"/>
+      <w:r>
+        <w:rPr>
+          <w:rFonts w:cstheme="minorHAnsi"/>
+          <w:i/>
+          <w:iCs/>
+          <w:color w:val="000000"/>
+          <w:u w:color="0000E9"/>
+          <w:lang w:val="en-US"/>
         </w:rPr>
         <w:t xml:space="preserve"> </w:t>
       </w:r>
-      <w:r>
-        <w:rPr>
-          <w:rFonts w:asciiTheme="minorHAnsi" w:hAnsiTheme="minorHAnsi" w:cstheme="minorHAnsi"/>
-        </w:rPr>
-        <w:t xml:space="preserve">(2011) 'Evaluating the population-level impact of an invasive species, Ring-necked Parakeet </w:t>
-      </w:r>
       <w:proofErr w:type="spellStart"/>
       <w:r>
         <w:rPr>
-          <w:rFonts w:asciiTheme="minorHAnsi" w:hAnsiTheme="minorHAnsi" w:cstheme="minorHAnsi"/>
+          <w:rFonts w:cstheme="minorHAnsi"/>
           <w:i/>
-        </w:rPr>
-        <w:t>Psittacula</w:t>
+          <w:iCs/>
+          <w:color w:val="000000"/>
+          <w:u w:color="0000E9"/>
+          <w:lang w:val="en-US"/>
+        </w:rPr>
+        <w:t>krameri</w:t>
       </w:r>
       <w:proofErr w:type="spellEnd"/>
       <w:r>
         <w:rPr>
-          <w:rFonts w:asciiTheme="minorHAnsi" w:hAnsiTheme="minorHAnsi" w:cstheme="minorHAnsi"/>
-          <w:i/>
-        </w:rPr>
-        <w:t xml:space="preserve"> </w:t>
-      </w:r>
-      <w:proofErr w:type="spellStart"/>
-      <w:r>
-        <w:rPr>
-          <w:rFonts w:asciiTheme="minorHAnsi" w:hAnsiTheme="minorHAnsi" w:cstheme="minorHAnsi"/>
-          <w:i/>
-        </w:rPr>
-        <w:t>krameri</w:t>
-      </w:r>
-      <w:proofErr w:type="spellEnd"/>
-      <w:r>
-        <w:rPr>
-          <w:rFonts w:asciiTheme="minorHAnsi" w:hAnsiTheme="minorHAnsi" w:cstheme="minorHAnsi"/>
-        </w:rPr>
-        <w:t>, on native avifauna.'</w:t>
-      </w:r>
-      <w:r>
-        <w:rPr>
-          <w:rFonts w:asciiTheme="minorHAnsi" w:hAnsiTheme="minorHAnsi" w:cstheme="minorHAnsi"/>
-        </w:rPr>
-        <w:t>,</w:t>
-      </w:r>
-      <w:r>
-        <w:rPr>
-          <w:rFonts w:asciiTheme="minorHAnsi" w:hAnsiTheme="minorHAnsi" w:cstheme="minorHAnsi"/>
-        </w:rPr>
-        <w:t xml:space="preserve"> </w:t>
-      </w:r>
-      <w:r>
-        <w:rPr>
-          <w:rFonts w:asciiTheme="minorHAnsi" w:hAnsiTheme="minorHAnsi" w:cstheme="minorHAnsi"/>
-          <w:iCs/>
-        </w:rPr>
-        <w:t>Ibis</w:t>
-      </w:r>
-      <w:r>
-        <w:rPr>
-          <w:rFonts w:asciiTheme="minorHAnsi" w:hAnsiTheme="minorHAnsi" w:cstheme="minorHAnsi"/>
-        </w:rPr>
-        <w:t xml:space="preserve">, </w:t>
-      </w:r>
-      <w:r>
-        <w:rPr>
-          <w:rFonts w:asciiTheme="minorHAnsi" w:hAnsiTheme="minorHAnsi" w:cstheme="minorHAnsi"/>
+          <w:rFonts w:cstheme="minorHAnsi"/>
+          <w:bCs/>
+          <w:color w:val="000000"/>
+          <w:u w:color="0000E9"/>
+          <w:lang w:val="en-US"/>
+        </w:rPr>
+        <w:t xml:space="preserve"> Populations and Numbers in Europe: A Complete Overview</w:t>
+      </w:r>
+      <w:r>
+        <w:rPr>
+          <w:rFonts w:cstheme="minorHAnsi"/>
+          <w:bCs/>
+          <w:color w:val="000000"/>
+          <w:u w:color="0000E9"/>
+          <w:lang w:val="en-US"/>
+        </w:rPr>
+        <w:t>’</w:t>
+      </w:r>
+      <w:r>
+        <w:rPr>
+          <w:rFonts w:cstheme="minorHAnsi"/>
+          <w:bCs/>
+          <w:color w:val="000000"/>
+          <w:u w:color="0000E9"/>
+          <w:lang w:val="en-US"/>
+        </w:rPr>
+        <w:t xml:space="preserve">, The Open Ornithology Journal, </w:t>
+      </w:r>
+      <w:r>
+        <w:rPr>
+          <w:rFonts w:cstheme="minorHAnsi"/>
+          <w:bCs/>
+          <w:color w:val="000000"/>
+          <w:u w:color="0000E9"/>
+          <w:lang w:val="en-US"/>
         </w:rPr>
         <w:t xml:space="preserve">vol. </w:t>
       </w:r>
       <w:r>
         <w:rPr>
-          <w:rFonts w:asciiTheme="minorHAnsi" w:hAnsiTheme="minorHAnsi" w:cstheme="minorHAnsi"/>
-        </w:rPr>
-        <w:t>153(3), pp. 509-516.</w:t>
+          <w:rFonts w:cstheme="minorHAnsi"/>
+          <w:color w:val="000000"/>
+          <w:u w:color="0000E9"/>
+          <w:lang w:val="en-US"/>
+        </w:rPr>
+        <w:t>9</w:t>
+      </w:r>
+      <w:r>
+        <w:rPr>
+          <w:rFonts w:cstheme="minorHAnsi"/>
+          <w:color w:val="000000"/>
+          <w:u w:color="0000E9"/>
+          <w:lang w:val="en-US"/>
+        </w:rPr>
+        <w:t xml:space="preserve">, pp. 1 </w:t>
+      </w:r>
+      <w:r>
+        <w:rPr>
+          <w:rFonts w:cstheme="minorHAnsi"/>
+          <w:color w:val="000000"/>
+          <w:u w:color="0000E9"/>
+          <w:lang w:val="en-US"/>
+        </w:rPr>
+        <w:t>–</w:t>
+      </w:r>
+      <w:r>
+        <w:rPr>
+          <w:rFonts w:cstheme="minorHAnsi"/>
+          <w:color w:val="000000"/>
+          <w:u w:color="0000E9"/>
+          <w:lang w:val="en-US"/>
+        </w:rPr>
+        <w:t xml:space="preserve"> 13</w:t>
+      </w:r>
+      <w:r>
+        <w:rPr>
+          <w:rFonts w:cstheme="minorHAnsi"/>
+          <w:color w:val="000000"/>
+          <w:u w:color="0000E9"/>
+          <w:lang w:val="en-US"/>
+        </w:rPr>
+        <w:t xml:space="preserve">. </w:t>
       </w:r>
     </w:p>
     <w:p>
@@ -2113,13 +2604,80 @@
           <w:lang w:val="en-US"/>
         </w:rPr>
       </w:pPr>
-      <w:r>
-        <w:rPr>
-          <w:rFonts w:cstheme="minorHAnsi"/>
-          <w:lang w:val="en-US"/>
-        </w:rPr>
-        <w:t>Nielsen, A. B. (2014) 'Species richness in urban parks and its drivers: A review of empirical evidence.'</w:t>
-      </w:r>
+      <w:proofErr w:type="spellStart"/>
+      <w:r>
+        <w:rPr>
+          <w:rFonts w:cstheme="minorHAnsi"/>
+          <w:lang w:val="en-US"/>
+        </w:rPr>
+        <w:t>Strubbe</w:t>
+      </w:r>
+      <w:proofErr w:type="spellEnd"/>
+      <w:r>
+        <w:rPr>
+          <w:rFonts w:cstheme="minorHAnsi"/>
+          <w:lang w:val="en-US"/>
+        </w:rPr>
+        <w:t xml:space="preserve">, D. (2007) 'Invasive ring-necked parakeets </w:t>
+      </w:r>
+      <w:proofErr w:type="spellStart"/>
+      <w:r>
+        <w:rPr>
+          <w:rFonts w:cstheme="minorHAnsi"/>
+          <w:i/>
+          <w:lang w:val="en-US"/>
+        </w:rPr>
+        <w:t>Psittacula</w:t>
+      </w:r>
+      <w:proofErr w:type="spellEnd"/>
+      <w:r>
+        <w:rPr>
+          <w:rFonts w:cstheme="minorHAnsi"/>
+          <w:i/>
+          <w:lang w:val="en-US"/>
+        </w:rPr>
+        <w:t xml:space="preserve"> </w:t>
+      </w:r>
+      <w:proofErr w:type="spellStart"/>
+      <w:r>
+        <w:rPr>
+          <w:rFonts w:cstheme="minorHAnsi"/>
+          <w:i/>
+          <w:lang w:val="en-US"/>
+        </w:rPr>
+        <w:t>krameri</w:t>
+      </w:r>
+      <w:proofErr w:type="spellEnd"/>
+      <w:r>
+        <w:rPr>
+          <w:rFonts w:cstheme="minorHAnsi"/>
+          <w:lang w:val="en-US"/>
+        </w:rPr>
+        <w:t xml:space="preserve"> in Belgium: habitat selection and impact on native birds.'</w:t>
+      </w:r>
+      <w:r>
+        <w:rPr>
+          <w:rFonts w:cstheme="minorHAnsi"/>
+          <w:lang w:val="en-US"/>
+        </w:rPr>
+        <w:t>,</w:t>
+      </w:r>
+      <w:r>
+        <w:rPr>
+          <w:rFonts w:cstheme="minorHAnsi"/>
+          <w:lang w:val="en-US"/>
+        </w:rPr>
+        <w:t xml:space="preserve"> </w:t>
+      </w:r>
+      <w:proofErr w:type="spellStart"/>
+      <w:r>
+        <w:rPr>
+          <w:rFonts w:cstheme="minorHAnsi"/>
+          <w:lang w:val="en-US"/>
+        </w:rPr>
+        <w:t>Ecography</w:t>
+      </w:r>
+      <w:proofErr w:type="spellEnd"/>
       <w:r>
         <w:rPr>
           <w:rFonts w:cstheme="minorHAnsi"/>
@@ -2132,748 +2690,62 @@
           <w:rFonts w:cstheme="minorHAnsi"/>
           <w:lang w:val="en-US"/>
         </w:rPr>
-        <w:t>Urban Ecosystems</w:t>
-      </w:r>
-      <w:r>
-        <w:rPr>
-          <w:rFonts w:cstheme="minorHAnsi"/>
-          <w:lang w:val="en-US"/>
-        </w:rPr>
+        <w:t xml:space="preserve">vol. </w:t>
+      </w:r>
+      <w:r>
+        <w:rPr>
+          <w:rFonts w:cstheme="minorHAnsi"/>
+          <w:lang w:val="en-US"/>
+        </w:rPr>
+        <w:t>30(4), pp. 578-588.</w:t>
+      </w:r>
+      <w:r>
+        <w:rPr>
+          <w:rFonts w:cstheme="minorHAnsi"/>
+          <w:lang w:val="en-US"/>
+        </w:rPr>
+        <w:t xml:space="preserve"> </w:t>
+      </w:r>
+      <w:proofErr w:type="spellStart"/>
+      <w:r>
+        <w:t>Tryjanowski</w:t>
+      </w:r>
+      <w:proofErr w:type="spellEnd"/>
+      <w:r>
+        <w:t>, P</w:t>
+      </w:r>
+      <w:r>
+        <w:t>.</w:t>
+      </w:r>
+      <w:r>
+        <w:t xml:space="preserve"> (2017) 'Bird diversity in urban green space: A large-scale analysis of differences between parks and cemeteries in Central Europe.'</w:t>
+      </w:r>
+      <w:r>
+        <w:t>,</w:t>
+      </w:r>
+      <w:r>
+        <w:t xml:space="preserve"> </w:t>
+      </w:r>
+      <w:r>
+        <w:t>Urban Forestry &amp; Urban Greening</w:t>
+      </w:r>
+      <w:r>
         <w:t xml:space="preserve">, </w:t>
       </w:r>
       <w:r>
-        <w:rPr>
-          <w:rFonts w:cstheme="minorHAnsi"/>
-          <w:lang w:val="en-US"/>
-        </w:rPr>
         <w:t xml:space="preserve">vol. </w:t>
       </w:r>
       <w:r>
-        <w:rPr>
-          <w:rFonts w:cstheme="minorHAnsi"/>
-          <w:lang w:val="en-US"/>
-        </w:rPr>
-        <w:t>17(1)</w:t>
-      </w:r>
-      <w:r>
-        <w:rPr>
-          <w:rFonts w:cstheme="minorHAnsi"/>
-          <w:lang w:val="en-US"/>
-        </w:rPr>
-        <w:t xml:space="preserve">, </w:t>
-      </w:r>
-      <w:r>
-        <w:rPr>
-          <w:rFonts w:cstheme="minorHAnsi"/>
-          <w:lang w:val="en-US"/>
-        </w:rPr>
-        <w:t>pp.305-327.</w:t>
-      </w:r>
-    </w:p>
-    <w:p>
-      <w:pPr>
-        <w:tabs>
-          <w:tab w:val="left" w:pos="566"/>
-          <w:tab w:val="left" w:pos="1133"/>
-          <w:tab w:val="left" w:pos="1700"/>
-          <w:tab w:val="left" w:pos="2267"/>
-          <w:tab w:val="left" w:pos="2834"/>
-          <w:tab w:val="left" w:pos="3401"/>
-          <w:tab w:val="left" w:pos="3968"/>
-          <w:tab w:val="left" w:pos="4535"/>
-          <w:tab w:val="left" w:pos="5102"/>
-          <w:tab w:val="left" w:pos="5669"/>
-          <w:tab w:val="left" w:pos="6236"/>
-          <w:tab w:val="left" w:pos="6803"/>
-        </w:tabs>
-        <w:autoSpaceDE w:val="0"/>
-        <w:autoSpaceDN w:val="0"/>
-        <w:adjustRightInd w:val="0"/>
-        <w:spacing w:line="264" w:lineRule="auto"/>
-        <w:rPr>
-          <w:rFonts w:cstheme="minorHAnsi"/>
-          <w:lang w:val="en-US"/>
-        </w:rPr>
-      </w:pPr>
-    </w:p>
-    <w:p>
-      <w:pPr>
-        <w:tabs>
-          <w:tab w:val="left" w:pos="566"/>
-          <w:tab w:val="left" w:pos="1133"/>
-          <w:tab w:val="left" w:pos="1700"/>
-          <w:tab w:val="left" w:pos="2267"/>
-          <w:tab w:val="left" w:pos="2834"/>
-          <w:tab w:val="left" w:pos="3401"/>
-          <w:tab w:val="left" w:pos="3968"/>
-          <w:tab w:val="left" w:pos="4535"/>
-          <w:tab w:val="left" w:pos="5102"/>
-          <w:tab w:val="left" w:pos="5669"/>
-          <w:tab w:val="left" w:pos="6236"/>
-          <w:tab w:val="left" w:pos="6803"/>
-        </w:tabs>
-        <w:autoSpaceDE w:val="0"/>
-        <w:autoSpaceDN w:val="0"/>
-        <w:adjustRightInd w:val="0"/>
-        <w:spacing w:line="264" w:lineRule="auto"/>
-        <w:rPr>
-          <w:rFonts w:cstheme="minorHAnsi"/>
-          <w:lang w:val="en-US"/>
-        </w:rPr>
-      </w:pPr>
-      <w:proofErr w:type="spellStart"/>
-      <w:r>
-        <w:rPr>
-          <w:rFonts w:cstheme="minorHAnsi"/>
-          <w:lang w:val="en-US"/>
-        </w:rPr>
-        <w:t>Orchan</w:t>
-      </w:r>
-      <w:proofErr w:type="spellEnd"/>
-      <w:r>
-        <w:rPr>
-          <w:rFonts w:cstheme="minorHAnsi"/>
-          <w:lang w:val="en-US"/>
-        </w:rPr>
-        <w:t>, Y</w:t>
-      </w:r>
-      <w:r>
-        <w:rPr>
-          <w:rFonts w:cstheme="minorHAnsi"/>
-          <w:lang w:val="en-US"/>
-        </w:rPr>
-        <w:t xml:space="preserve">. </w:t>
-      </w:r>
-      <w:r>
-        <w:rPr>
-          <w:rFonts w:cstheme="minorHAnsi"/>
-          <w:lang w:val="en-US"/>
-        </w:rPr>
-        <w:t>(2013) 'The complex interaction network among multiple invasive bird species in a cavity-nesting community.'</w:t>
-      </w:r>
-      <w:r>
-        <w:rPr>
-          <w:rFonts w:cstheme="minorHAnsi"/>
-          <w:lang w:val="en-US"/>
-        </w:rPr>
+        <w:t>27</w:t>
+      </w:r>
+      <w:r>
         <w:t>,</w:t>
       </w:r>
       <w:r>
-        <w:rPr>
-          <w:rFonts w:cstheme="minorHAnsi"/>
-          <w:lang w:val="en-US"/>
-        </w:rPr>
-        <w:t xml:space="preserve"> </w:t>
-      </w:r>
-      <w:r>
-        <w:rPr>
-          <w:rFonts w:cstheme="minorHAnsi"/>
-          <w:lang w:val="en-US"/>
-        </w:rPr>
-        <w:t>Biological Invasions</w:t>
-      </w:r>
-      <w:r>
-        <w:rPr>
-          <w:rFonts w:cstheme="minorHAnsi"/>
-          <w:lang w:val="en-US"/>
-        </w:rPr>
-        <w:t xml:space="preserve">, vol. </w:t>
-      </w:r>
-      <w:r>
-        <w:rPr>
-          <w:rFonts w:cstheme="minorHAnsi"/>
-          <w:lang w:val="en-US"/>
-        </w:rPr>
-        <w:t>15(2)</w:t>
-      </w:r>
-      <w:r>
-        <w:rPr>
-          <w:rFonts w:cstheme="minorHAnsi"/>
-          <w:lang w:val="en-US"/>
-        </w:rPr>
-        <w:t>,</w:t>
-      </w:r>
-      <w:r>
-        <w:rPr>
-          <w:rFonts w:cstheme="minorHAnsi"/>
-          <w:lang w:val="en-US"/>
-        </w:rPr>
-        <w:t xml:space="preserve"> pp. 429-445.</w:t>
-      </w:r>
-    </w:p>
-    <w:p>
-      <w:pPr>
-        <w:tabs>
-          <w:tab w:val="left" w:pos="566"/>
-          <w:tab w:val="left" w:pos="1133"/>
-          <w:tab w:val="left" w:pos="1700"/>
-          <w:tab w:val="left" w:pos="2267"/>
-          <w:tab w:val="left" w:pos="2834"/>
-          <w:tab w:val="left" w:pos="3401"/>
-          <w:tab w:val="left" w:pos="3968"/>
-          <w:tab w:val="left" w:pos="4535"/>
-          <w:tab w:val="left" w:pos="5102"/>
-          <w:tab w:val="left" w:pos="5669"/>
-          <w:tab w:val="left" w:pos="6236"/>
-          <w:tab w:val="left" w:pos="6803"/>
-        </w:tabs>
-        <w:autoSpaceDE w:val="0"/>
-        <w:autoSpaceDN w:val="0"/>
-        <w:adjustRightInd w:val="0"/>
-        <w:spacing w:line="264" w:lineRule="auto"/>
-        <w:rPr>
-          <w:rFonts w:cstheme="minorHAnsi"/>
-          <w:lang w:val="en-US"/>
-        </w:rPr>
-      </w:pPr>
-    </w:p>
-    <w:p>
-      <w:pPr>
-        <w:autoSpaceDE w:val="0"/>
-        <w:autoSpaceDN w:val="0"/>
-        <w:adjustRightInd w:val="0"/>
-        <w:spacing w:line="280" w:lineRule="atLeast"/>
-        <w:rPr>
-          <w:rFonts w:cstheme="minorHAnsi"/>
-          <w:color w:val="000000"/>
-          <w:lang w:val="en-US"/>
-        </w:rPr>
-      </w:pPr>
-      <w:r>
-        <w:rPr>
-          <w:rFonts w:cstheme="minorHAnsi"/>
-          <w:color w:val="000000"/>
-          <w:lang w:val="en-US"/>
-        </w:rPr>
-        <w:t>Lord, A. M</w:t>
-      </w:r>
-      <w:r>
-        <w:rPr>
-          <w:rFonts w:cstheme="minorHAnsi"/>
-          <w:color w:val="000000"/>
-          <w:lang w:val="en-US"/>
-        </w:rPr>
-        <w:t xml:space="preserve">. </w:t>
-      </w:r>
-      <w:r>
-        <w:rPr>
-          <w:rFonts w:cstheme="minorHAnsi"/>
-          <w:color w:val="000000"/>
-          <w:lang w:val="en-US"/>
-        </w:rPr>
-        <w:t>(2014)</w:t>
-      </w:r>
-      <w:r>
-        <w:rPr>
-          <w:rFonts w:cstheme="minorHAnsi"/>
-          <w:color w:val="000000"/>
-          <w:lang w:val="en-US"/>
-        </w:rPr>
-        <w:t xml:space="preserve"> </w:t>
-      </w:r>
-      <w:r>
-        <w:rPr>
-          <w:rFonts w:cstheme="minorHAnsi"/>
-          <w:color w:val="000000"/>
-          <w:lang w:val="en-US"/>
-        </w:rPr>
-        <w:t>‘</w:t>
-      </w:r>
-      <w:r>
-        <w:rPr>
-          <w:rFonts w:cstheme="minorHAnsi"/>
-          <w:color w:val="000000"/>
-          <w:lang w:val="en-US"/>
-        </w:rPr>
-        <w:t>Experimental evidence of impacts of an invasive parakeet on foraging behavior of native birds</w:t>
-      </w:r>
-      <w:r>
-        <w:rPr>
-          <w:rFonts w:cstheme="minorHAnsi"/>
-          <w:color w:val="000000"/>
-          <w:lang w:val="en-US"/>
-        </w:rPr>
-        <w:t>’</w:t>
-      </w:r>
-      <w:r>
-        <w:rPr>
-          <w:rFonts w:cstheme="minorHAnsi"/>
-          <w:color w:val="000000"/>
-          <w:lang w:val="en-US"/>
-        </w:rPr>
-        <w:t xml:space="preserve">, </w:t>
-      </w:r>
-      <w:r>
-        <w:rPr>
-          <w:rFonts w:cstheme="minorHAnsi"/>
-          <w:iCs/>
-          <w:color w:val="000000"/>
-          <w:lang w:val="en-US"/>
-        </w:rPr>
-        <w:t>Behavioral Ecology</w:t>
-      </w:r>
-      <w:r>
-        <w:rPr>
-          <w:rFonts w:cstheme="minorHAnsi"/>
-          <w:color w:val="000000"/>
-          <w:lang w:val="en-US"/>
-        </w:rPr>
-        <w:t>,</w:t>
-      </w:r>
-      <w:r>
-        <w:rPr>
-          <w:rFonts w:cstheme="minorHAnsi"/>
-          <w:color w:val="000000"/>
-          <w:lang w:val="en-US"/>
-        </w:rPr>
-        <w:t xml:space="preserve"> </w:t>
-      </w:r>
-      <w:r>
-        <w:rPr>
-          <w:rFonts w:cstheme="minorHAnsi"/>
-          <w:color w:val="000000"/>
-          <w:lang w:val="en-US"/>
-        </w:rPr>
-        <w:t xml:space="preserve">vol. </w:t>
-      </w:r>
-      <w:r>
-        <w:rPr>
-          <w:rFonts w:cstheme="minorHAnsi"/>
-          <w:color w:val="000000"/>
-          <w:lang w:val="en-US"/>
-        </w:rPr>
-        <w:t>25</w:t>
-      </w:r>
-      <w:r>
-        <w:rPr>
-          <w:rFonts w:cstheme="minorHAnsi"/>
-          <w:color w:val="000000"/>
-          <w:lang w:val="en-US"/>
-        </w:rPr>
-        <w:t xml:space="preserve"> (</w:t>
-      </w:r>
-      <w:r>
-        <w:rPr>
-          <w:rFonts w:cstheme="minorHAnsi"/>
-          <w:color w:val="000000"/>
-          <w:lang w:val="en-US"/>
-        </w:rPr>
-        <w:t>3</w:t>
-      </w:r>
-      <w:r>
-        <w:rPr>
-          <w:rFonts w:cstheme="minorHAnsi"/>
-          <w:color w:val="000000"/>
-          <w:lang w:val="en-US"/>
-        </w:rPr>
-        <w:t>)</w:t>
-      </w:r>
-      <w:r>
-        <w:rPr>
-          <w:rFonts w:cstheme="minorHAnsi"/>
-          <w:color w:val="000000"/>
-          <w:lang w:val="en-US"/>
-        </w:rPr>
-        <w:t xml:space="preserve">, </w:t>
-      </w:r>
-      <w:r>
-        <w:rPr>
-          <w:rFonts w:cstheme="minorHAnsi"/>
-          <w:color w:val="000000"/>
-          <w:lang w:val="en-US"/>
-        </w:rPr>
-        <w:t xml:space="preserve">vol. </w:t>
-      </w:r>
-      <w:r>
-        <w:rPr>
-          <w:rFonts w:cstheme="minorHAnsi"/>
-          <w:color w:val="000000"/>
-          <w:lang w:val="en-US"/>
-        </w:rPr>
-        <w:t>1</w:t>
-      </w:r>
-      <w:r>
-        <w:rPr>
-          <w:rFonts w:cstheme="minorHAnsi"/>
-          <w:color w:val="000000"/>
-          <w:lang w:val="en-US"/>
-        </w:rPr>
-        <w:t xml:space="preserve">, </w:t>
-      </w:r>
-      <w:r>
-        <w:rPr>
-          <w:rFonts w:cstheme="minorHAnsi"/>
-          <w:color w:val="000000"/>
-          <w:lang w:val="en-US"/>
-        </w:rPr>
-        <w:t>pp.</w:t>
-      </w:r>
-      <w:r>
-        <w:rPr>
-          <w:rFonts w:cstheme="minorHAnsi"/>
-          <w:color w:val="000000"/>
-          <w:lang w:val="en-US"/>
-        </w:rPr>
-        <w:t xml:space="preserve"> 582–590</w:t>
-      </w:r>
-    </w:p>
-    <w:p>
-      <w:pPr>
-        <w:tabs>
-          <w:tab w:val="left" w:pos="566"/>
-          <w:tab w:val="left" w:pos="1133"/>
-          <w:tab w:val="left" w:pos="1700"/>
-          <w:tab w:val="left" w:pos="2267"/>
-          <w:tab w:val="left" w:pos="2834"/>
-          <w:tab w:val="left" w:pos="3401"/>
-          <w:tab w:val="left" w:pos="3968"/>
-          <w:tab w:val="left" w:pos="4535"/>
-          <w:tab w:val="left" w:pos="5102"/>
-          <w:tab w:val="left" w:pos="5669"/>
-          <w:tab w:val="left" w:pos="6236"/>
-          <w:tab w:val="left" w:pos="6803"/>
-        </w:tabs>
-        <w:autoSpaceDE w:val="0"/>
-        <w:autoSpaceDN w:val="0"/>
-        <w:adjustRightInd w:val="0"/>
-        <w:spacing w:line="264" w:lineRule="auto"/>
-        <w:rPr>
-          <w:rFonts w:cstheme="minorHAnsi"/>
-          <w:kern w:val="1"/>
-          <w:lang w:val="en-US"/>
-        </w:rPr>
-      </w:pPr>
-    </w:p>
-    <w:p>
-      <w:pPr>
-        <w:autoSpaceDE w:val="0"/>
-        <w:autoSpaceDN w:val="0"/>
-        <w:adjustRightInd w:val="0"/>
-        <w:spacing w:line="280" w:lineRule="atLeast"/>
-        <w:rPr>
-          <w:rFonts w:cstheme="minorHAnsi"/>
-          <w:color w:val="000000"/>
-          <w:u w:color="0000E9"/>
-          <w:lang w:val="en-US"/>
-        </w:rPr>
-      </w:pPr>
-      <w:proofErr w:type="spellStart"/>
-      <w:r>
-        <w:rPr>
-          <w:rFonts w:cstheme="minorHAnsi"/>
-          <w:bCs/>
-          <w:color w:val="000000"/>
-          <w:lang w:val="en-US"/>
-        </w:rPr>
-        <w:t>Pârâu</w:t>
-      </w:r>
-      <w:proofErr w:type="spellEnd"/>
-      <w:r>
-        <w:rPr>
-          <w:rFonts w:cstheme="minorHAnsi"/>
-          <w:bCs/>
-          <w:color w:val="000000"/>
-          <w:lang w:val="en-US"/>
-        </w:rPr>
-        <w:t xml:space="preserve">, L. G. (2016) </w:t>
-      </w:r>
-      <w:r>
-        <w:rPr>
-          <w:rFonts w:cstheme="minorHAnsi"/>
-          <w:bCs/>
-          <w:color w:val="000000"/>
-          <w:lang w:val="en-US"/>
-        </w:rPr>
-        <w:t>‘</w:t>
-      </w:r>
-      <w:r>
-        <w:rPr>
-          <w:rFonts w:cstheme="minorHAnsi"/>
-          <w:bCs/>
-          <w:color w:val="000000"/>
-          <w:u w:color="0000E9"/>
-          <w:lang w:val="en-US"/>
-        </w:rPr>
-        <w:t xml:space="preserve">Rose-ringed Parakeet </w:t>
-      </w:r>
-      <w:proofErr w:type="spellStart"/>
-      <w:r>
-        <w:rPr>
-          <w:rFonts w:cstheme="minorHAnsi"/>
-          <w:i/>
-          <w:iCs/>
-          <w:color w:val="000000"/>
-          <w:u w:color="0000E9"/>
-          <w:lang w:val="en-US"/>
-        </w:rPr>
-        <w:t>Psittacula</w:t>
-      </w:r>
-      <w:proofErr w:type="spellEnd"/>
-      <w:r>
-        <w:rPr>
-          <w:rFonts w:cstheme="minorHAnsi"/>
-          <w:i/>
-          <w:iCs/>
-          <w:color w:val="000000"/>
-          <w:u w:color="0000E9"/>
-          <w:lang w:val="en-US"/>
-        </w:rPr>
-        <w:t xml:space="preserve"> </w:t>
-      </w:r>
-      <w:proofErr w:type="spellStart"/>
-      <w:r>
-        <w:rPr>
-          <w:rFonts w:cstheme="minorHAnsi"/>
-          <w:i/>
-          <w:iCs/>
-          <w:color w:val="000000"/>
-          <w:u w:color="0000E9"/>
-          <w:lang w:val="en-US"/>
-        </w:rPr>
-        <w:t>krameri</w:t>
-      </w:r>
-      <w:proofErr w:type="spellEnd"/>
-      <w:r>
-        <w:rPr>
-          <w:rFonts w:cstheme="minorHAnsi"/>
-          <w:bCs/>
-          <w:color w:val="000000"/>
-          <w:u w:color="0000E9"/>
-          <w:lang w:val="en-US"/>
-        </w:rPr>
-        <w:t xml:space="preserve"> Populations and Numbers in Europe: A Complete Overview</w:t>
-      </w:r>
-      <w:r>
-        <w:rPr>
-          <w:rFonts w:cstheme="minorHAnsi"/>
-          <w:bCs/>
-          <w:color w:val="000000"/>
-          <w:u w:color="0000E9"/>
-          <w:lang w:val="en-US"/>
-        </w:rPr>
-        <w:t>’</w:t>
-      </w:r>
-      <w:r>
-        <w:rPr>
-          <w:rFonts w:cstheme="minorHAnsi"/>
-          <w:bCs/>
-          <w:color w:val="000000"/>
-          <w:u w:color="0000E9"/>
-          <w:lang w:val="en-US"/>
-        </w:rPr>
-        <w:t xml:space="preserve">, The Open Ornithology Journal, </w:t>
-      </w:r>
-      <w:r>
-        <w:rPr>
-          <w:rFonts w:cstheme="minorHAnsi"/>
-          <w:bCs/>
-          <w:color w:val="000000"/>
-          <w:u w:color="0000E9"/>
-          <w:lang w:val="en-US"/>
-        </w:rPr>
-        <w:t xml:space="preserve">vol. </w:t>
-      </w:r>
-      <w:r>
-        <w:rPr>
-          <w:rFonts w:cstheme="minorHAnsi"/>
-          <w:color w:val="000000"/>
-          <w:u w:color="0000E9"/>
-          <w:lang w:val="en-US"/>
-        </w:rPr>
-        <w:t>9</w:t>
-      </w:r>
-      <w:r>
-        <w:rPr>
-          <w:rFonts w:cstheme="minorHAnsi"/>
-          <w:color w:val="000000"/>
-          <w:u w:color="0000E9"/>
-          <w:lang w:val="en-US"/>
-        </w:rPr>
-        <w:t>, pp. 1 - 13</w:t>
-      </w:r>
-    </w:p>
-    <w:p>
-      <w:pPr>
-        <w:autoSpaceDE w:val="0"/>
-        <w:autoSpaceDN w:val="0"/>
-        <w:adjustRightInd w:val="0"/>
-        <w:spacing w:line="280" w:lineRule="atLeast"/>
-        <w:rPr>
-          <w:rFonts w:cstheme="minorHAnsi"/>
-          <w:color w:val="000000"/>
-          <w:u w:color="0000E9"/>
-          <w:lang w:val="en-US"/>
-        </w:rPr>
-      </w:pPr>
-    </w:p>
-    <w:p>
-      <w:pPr>
-        <w:tabs>
-          <w:tab w:val="left" w:pos="566"/>
-          <w:tab w:val="left" w:pos="1133"/>
-          <w:tab w:val="left" w:pos="1700"/>
-          <w:tab w:val="left" w:pos="2267"/>
-          <w:tab w:val="left" w:pos="2834"/>
-          <w:tab w:val="left" w:pos="3401"/>
-          <w:tab w:val="left" w:pos="3968"/>
-          <w:tab w:val="left" w:pos="4535"/>
-          <w:tab w:val="left" w:pos="5102"/>
-          <w:tab w:val="left" w:pos="5669"/>
-          <w:tab w:val="left" w:pos="6236"/>
-          <w:tab w:val="left" w:pos="6803"/>
-        </w:tabs>
-        <w:autoSpaceDE w:val="0"/>
-        <w:autoSpaceDN w:val="0"/>
-        <w:adjustRightInd w:val="0"/>
-        <w:spacing w:line="264" w:lineRule="auto"/>
-        <w:rPr>
-          <w:rFonts w:cstheme="minorHAnsi"/>
-          <w:lang w:val="en-US"/>
-        </w:rPr>
-      </w:pPr>
-      <w:proofErr w:type="spellStart"/>
-      <w:r>
-        <w:rPr>
-          <w:rFonts w:cstheme="minorHAnsi"/>
-          <w:lang w:val="en-US"/>
-        </w:rPr>
-        <w:t>Strubbe</w:t>
-      </w:r>
-      <w:proofErr w:type="spellEnd"/>
-      <w:r>
-        <w:rPr>
-          <w:rFonts w:cstheme="minorHAnsi"/>
-          <w:lang w:val="en-US"/>
-        </w:rPr>
-        <w:t xml:space="preserve">, D. (2007) 'Invasive ring-necked parakeets </w:t>
-      </w:r>
-      <w:proofErr w:type="spellStart"/>
-      <w:r>
-        <w:rPr>
-          <w:rFonts w:cstheme="minorHAnsi"/>
-          <w:i/>
-          <w:lang w:val="en-US"/>
-        </w:rPr>
-        <w:t>Psittacula</w:t>
-      </w:r>
-      <w:proofErr w:type="spellEnd"/>
-      <w:r>
-        <w:rPr>
-          <w:rFonts w:cstheme="minorHAnsi"/>
-          <w:i/>
-          <w:lang w:val="en-US"/>
-        </w:rPr>
-        <w:t xml:space="preserve"> </w:t>
-      </w:r>
-      <w:proofErr w:type="spellStart"/>
-      <w:r>
-        <w:rPr>
-          <w:rFonts w:cstheme="minorHAnsi"/>
-          <w:i/>
-          <w:lang w:val="en-US"/>
-        </w:rPr>
-        <w:t>krameri</w:t>
-      </w:r>
-      <w:proofErr w:type="spellEnd"/>
-      <w:r>
-        <w:rPr>
-          <w:rFonts w:cstheme="minorHAnsi"/>
-          <w:lang w:val="en-US"/>
-        </w:rPr>
-        <w:t xml:space="preserve"> in Belgium: habitat selection and impact on native birds.'</w:t>
-      </w:r>
-      <w:r>
-        <w:rPr>
-          <w:rFonts w:cstheme="minorHAnsi"/>
-          <w:lang w:val="en-US"/>
-        </w:rPr>
-        <w:t>,</w:t>
-      </w:r>
-      <w:r>
-        <w:rPr>
-          <w:rFonts w:cstheme="minorHAnsi"/>
-          <w:lang w:val="en-US"/>
-        </w:rPr>
-        <w:t xml:space="preserve"> </w:t>
-      </w:r>
-      <w:proofErr w:type="spellStart"/>
-      <w:r>
-        <w:rPr>
-          <w:rFonts w:cstheme="minorHAnsi"/>
-          <w:lang w:val="en-US"/>
-        </w:rPr>
-        <w:t>Ecography</w:t>
-      </w:r>
-      <w:proofErr w:type="spellEnd"/>
-      <w:r>
-        <w:rPr>
-          <w:rFonts w:cstheme="minorHAnsi"/>
-          <w:lang w:val="en-US"/>
-        </w:rPr>
-        <w:t xml:space="preserve">, </w:t>
-      </w:r>
-      <w:r>
-        <w:rPr>
-          <w:rFonts w:cstheme="minorHAnsi"/>
-          <w:lang w:val="en-US"/>
-        </w:rPr>
-        <w:t xml:space="preserve">vol. </w:t>
-      </w:r>
-      <w:r>
-        <w:rPr>
-          <w:rFonts w:cstheme="minorHAnsi"/>
-          <w:lang w:val="en-US"/>
-        </w:rPr>
-        <w:t>30(4), pp. 578-588.</w:t>
-      </w:r>
-    </w:p>
-    <w:p>
-      <w:pPr>
-        <w:rPr>
-          <w:rFonts w:ascii="Times New Roman" w:eastAsia="Times New Roman" w:hAnsi="Times New Roman" w:cs="Times New Roman"/>
-        </w:rPr>
-      </w:pPr>
-    </w:p>
-    <w:p>
-      <w:proofErr w:type="spellStart"/>
-      <w:r>
-        <w:t>Tryjanowski</w:t>
-      </w:r>
-      <w:proofErr w:type="spellEnd"/>
-      <w:r>
-        <w:t>, P</w:t>
-      </w:r>
-      <w:r>
-        <w:t>.</w:t>
-      </w:r>
-      <w:r>
-        <w:t xml:space="preserve"> (2017) 'Bird diversity in urban green space: A large-scale analysis of differences between parks and cemeteries in Central Europe.'</w:t>
-      </w:r>
-      <w:r>
-        <w:t>,</w:t>
-      </w:r>
-      <w:r>
-        <w:t xml:space="preserve"> </w:t>
-      </w:r>
-      <w:r>
-        <w:t>Urban Forestry &amp; Urban Greening</w:t>
-      </w:r>
-      <w:r>
-        <w:t xml:space="preserve">, </w:t>
-      </w:r>
-      <w:r>
-        <w:t xml:space="preserve">vol. </w:t>
-      </w:r>
-      <w:r>
-        <w:t>27</w:t>
-      </w:r>
-      <w:r>
-        <w:t>,</w:t>
-      </w:r>
-      <w:r>
         <w:t xml:space="preserve"> pp. 264-271.</w:t>
       </w:r>
     </w:p>
+    <w:bookmarkEnd w:id="0"/>
     <w:p/>
     <w:p>
       <w:pPr>

</xml_diff>